<commit_message>
Added todays daily scrum
</commit_message>
<xml_diff>
--- a/Agila.docx
+++ b/Agila.docx
@@ -2,10 +2,137 @@
 <file path=word/document.xml><?xml version="1.0" encoding="utf-8"?>
 <w:document xmlns:wpc="http://schemas.microsoft.com/office/word/2010/wordprocessingCanvas" xmlns:cx="http://schemas.microsoft.com/office/drawing/2014/chartex" xmlns:cx1="http://schemas.microsoft.com/office/drawing/2015/9/8/chartex" xmlns:cx2="http://schemas.microsoft.com/office/drawing/2015/10/21/chartex" xmlns:cx3="http://schemas.microsoft.com/office/drawing/2016/5/9/chartex" xmlns:cx4="http://schemas.microsoft.com/office/drawing/2016/5/10/chartex" xmlns:cx5="http://schemas.microsoft.com/office/drawing/2016/5/11/chartex" xmlns:cx6="http://schemas.microsoft.com/office/drawing/2016/5/12/chartex" xmlns:cx7="http://schemas.microsoft.com/office/drawing/2016/5/13/chartex" xmlns:cx8="http://schemas.microsoft.com/office/drawing/2016/5/14/chartex" xmlns:mc="http://schemas.openxmlformats.org/markup-compatibility/2006" xmlns:aink="http://schemas.microsoft.com/office/drawing/2016/ink" xmlns:am3d="http://schemas.microsoft.com/office/drawing/2017/model3d" xmlns:o="urn:schemas-microsoft-com:office:office" xmlns:r="http://schemas.openxmlformats.org/officeDocument/2006/relationships" xmlns:m="http://schemas.openxmlformats.org/officeDocument/2006/math" xmlns:v="urn:schemas-microsoft-com:vml" xmlns:wp14="http://schemas.microsoft.com/office/word/2010/wordprocessingDrawing" xmlns:wp="http://schemas.openxmlformats.org/drawingml/2006/wordprocessingDrawing" xmlns:w10="urn:schemas-microsoft-com:office:word" xmlns:w="http://schemas.openxmlformats.org/wordprocessingml/2006/main" xmlns:w14="http://schemas.microsoft.com/office/word/2010/wordml" xmlns:w15="http://schemas.microsoft.com/office/word/2012/wordml" xmlns:w16cex="http://schemas.microsoft.com/office/word/2018/wordml/cex" xmlns:w16cid="http://schemas.microsoft.com/office/word/2016/wordml/cid" xmlns:w16="http://schemas.microsoft.com/office/word/2018/wordml" xmlns:w16se="http://schemas.microsoft.com/office/word/2015/wordml/symex" xmlns:wpg="http://schemas.microsoft.com/office/word/2010/wordprocessingGroup" xmlns:wpi="http://schemas.microsoft.com/office/word/2010/wordprocessingInk" xmlns:wne="http://schemas.microsoft.com/office/word/2006/wordml" xmlns:wps="http://schemas.microsoft.com/office/word/2010/wordprocessingShape" mc:Ignorable="w14 w15 w16se w16cid w16 w16cex wp14">
   <w:body>
-    <w:p/>
-    <w:p>
-      <w:pPr>
-        <w:rPr>
+    <w:p>
+      <w:pPr>
+        <w:rPr>
+          <w:rFonts w:hint="eastAsia"/>
+          <w:lang w:val="en-US"/>
+        </w:rPr>
+      </w:pPr>
+      <w:r>
+        <w:rPr>
+          <w:lang w:val="en-US"/>
+        </w:rPr>
+        <w:t xml:space="preserve">Week one sprint planning: </w:t>
+      </w:r>
+    </w:p>
+    <w:p>
+      <w:pPr>
+        <w:rPr>
+          <w:rFonts w:hint="eastAsia"/>
+          <w:lang w:val="en-US"/>
+        </w:rPr>
+      </w:pPr>
+    </w:p>
+    <w:p>
+      <w:pPr>
+        <w:rPr>
+          <w:rFonts w:hint="eastAsia"/>
+          <w:lang w:val="en-US"/>
+        </w:rPr>
+      </w:pPr>
+      <w:r>
+        <w:rPr>
+          <w:lang w:val="en-US"/>
+        </w:rPr>
+        <w:t>Get a</w:t>
+      </w:r>
+      <w:r>
+        <w:rPr>
+          <w:lang w:val="en-US"/>
+        </w:rPr>
+        <w:t xml:space="preserve"> functional app able to produce new notes from user input. Also work on a more defined plan for the final product. </w:t>
+      </w:r>
+    </w:p>
+    <w:p>
+      <w:pPr>
+        <w:rPr>
+          <w:rFonts w:hint="eastAsia"/>
+          <w:lang w:val="en-US"/>
+        </w:rPr>
+      </w:pPr>
+      <w:proofErr w:type="spellStart"/>
+      <w:r>
+        <w:rPr>
+          <w:lang w:val="en-US"/>
+        </w:rPr>
+        <w:t>Chanzhou</w:t>
+      </w:r>
+      <w:proofErr w:type="spellEnd"/>
+      <w:r>
+        <w:rPr>
+          <w:lang w:val="en-US"/>
+        </w:rPr>
+        <w:t xml:space="preserve"> is working on the design of the user interface (will be referre</w:t>
+      </w:r>
+      <w:r>
+        <w:rPr>
+          <w:rFonts w:hint="eastAsia"/>
+          <w:lang w:val="en-US"/>
+        </w:rPr>
+        <w:t>d</w:t>
+      </w:r>
+      <w:r>
+        <w:rPr>
+          <w:lang w:val="en-US"/>
+        </w:rPr>
+        <w:t xml:space="preserve"> to as UI henceforth)</w:t>
+      </w:r>
+    </w:p>
+    <w:p>
+      <w:pPr>
+        <w:rPr>
+          <w:rFonts w:hint="eastAsia"/>
+          <w:lang w:val="en-US"/>
+        </w:rPr>
+      </w:pPr>
+      <w:r>
+        <w:rPr>
+          <w:lang w:val="en-US"/>
+        </w:rPr>
+        <w:t xml:space="preserve">Marcus is working on the first draft of code for adding new notes. </w:t>
+      </w:r>
+    </w:p>
+    <w:p>
+      <w:pPr>
+        <w:rPr>
+          <w:rFonts w:hint="eastAsia"/>
+          <w:lang w:val="en-US"/>
+        </w:rPr>
+      </w:pPr>
+      <w:r>
+        <w:rPr>
+          <w:lang w:val="en-US"/>
+        </w:rPr>
+        <w:t xml:space="preserve">Emil is working with planning of new features and also the administration of scrum. </w:t>
+      </w:r>
+    </w:p>
+    <w:p>
+      <w:pPr>
+        <w:rPr>
+          <w:rFonts w:hint="eastAsia"/>
+          <w:lang w:val="en-US"/>
+        </w:rPr>
+      </w:pPr>
+    </w:p>
+    <w:p>
+      <w:pPr>
+        <w:rPr>
+          <w:lang w:val="en-US"/>
+        </w:rPr>
+      </w:pPr>
+    </w:p>
+    <w:p>
+      <w:pPr>
+        <w:rPr>
+          <w:lang w:val="en-US"/>
+        </w:rPr>
+      </w:pPr>
+    </w:p>
+    <w:p>
+      <w:pPr>
+        <w:rPr>
+          <w:rFonts w:hint="eastAsia"/>
           <w:lang w:val="en-US"/>
         </w:rPr>
       </w:pPr>
@@ -19,6 +146,7 @@
     <w:p>
       <w:pPr>
         <w:rPr>
+          <w:rFonts w:hint="eastAsia"/>
           <w:lang w:val="en-US"/>
         </w:rPr>
       </w:pPr>
@@ -58,6 +186,7 @@
     <w:p>
       <w:pPr>
         <w:rPr>
+          <w:rFonts w:hint="eastAsia"/>
           <w:lang w:val="en-US"/>
         </w:rPr>
       </w:pPr>
@@ -94,66 +223,25 @@
           <w:lang w:val="en-US"/>
         </w:rPr>
       </w:pPr>
-    </w:p>
-    <w:p>
-      <w:pPr>
-        <w:rPr>
-          <w:lang w:val="en-US"/>
-        </w:rPr>
-      </w:pPr>
-    </w:p>
-    <w:p>
-      <w:pPr>
-        <w:rPr>
-          <w:lang w:val="en-US"/>
-        </w:rPr>
-      </w:pPr>
-    </w:p>
-    <w:p>
-      <w:pPr>
-        <w:rPr>
-          <w:lang w:val="en-US"/>
-        </w:rPr>
-      </w:pPr>
-      <w:r>
-        <w:rPr>
-          <w:lang w:val="en-US"/>
-        </w:rPr>
-        <w:t xml:space="preserve">Week one sprint planning: </w:t>
-      </w:r>
-    </w:p>
-    <w:p>
-      <w:pPr>
-        <w:rPr>
-          <w:lang w:val="en-US"/>
-        </w:rPr>
-      </w:pPr>
-    </w:p>
-    <w:p>
-      <w:pPr>
-        <w:rPr>
-          <w:lang w:val="en-US"/>
-        </w:rPr>
-      </w:pPr>
-      <w:r>
-        <w:rPr>
-          <w:lang w:val="en-US"/>
-        </w:rPr>
-        <w:t>Get a</w:t>
-      </w:r>
-      <w:r>
-        <w:rPr>
-          <w:lang w:val="en-US"/>
-        </w:rPr>
-        <w:t xml:space="preserve"> functional app able to produce new notes from user input. Also work on a more defined plan for the final product. </w:t>
-      </w:r>
-    </w:p>
-    <w:p>
-      <w:pPr>
-        <w:rPr>
-          <w:lang w:val="en-US"/>
-        </w:rPr>
-      </w:pPr>
+      <w:r>
+        <w:rPr>
+          <w:lang w:val="en-US"/>
+        </w:rPr>
+        <w:t xml:space="preserve">Daily Scrum 201203: </w:t>
+      </w:r>
+    </w:p>
+    <w:p>
+      <w:pPr>
+        <w:rPr>
+          <w:lang w:val="en-US"/>
+        </w:rPr>
+      </w:pPr>
+      <w:r>
+        <w:rPr>
+          <w:lang w:val="en-US"/>
+        </w:rPr>
+        <w:t xml:space="preserve">Marcus and </w:t>
+      </w:r>
       <w:proofErr w:type="spellStart"/>
       <w:r>
         <w:rPr>
@@ -166,47 +254,170 @@
         <w:rPr>
           <w:lang w:val="en-US"/>
         </w:rPr>
-        <w:t xml:space="preserve"> is working on the design of the user interface (will be referre</w:t>
-      </w:r>
-      <w:r>
-        <w:rPr>
-          <w:rFonts w:hint="eastAsia"/>
-          <w:lang w:val="en-US"/>
-        </w:rPr>
-        <w:t>d</w:t>
-      </w:r>
-      <w:r>
-        <w:rPr>
-          <w:lang w:val="en-US"/>
-        </w:rPr>
-        <w:t xml:space="preserve"> to as UI henceforth)</w:t>
-      </w:r>
-    </w:p>
-    <w:p>
-      <w:pPr>
-        <w:rPr>
-          <w:lang w:val="en-US"/>
-        </w:rPr>
-      </w:pPr>
-      <w:r>
-        <w:rPr>
-          <w:lang w:val="en-US"/>
-        </w:rPr>
-        <w:t xml:space="preserve">Marcus is working on the first draft of code for adding new notes. </w:t>
-      </w:r>
-    </w:p>
-    <w:p>
-      <w:pPr>
-        <w:rPr>
-          <w:lang w:val="en-US"/>
-        </w:rPr>
-      </w:pPr>
-      <w:r>
-        <w:rPr>
-          <w:lang w:val="en-US"/>
-        </w:rPr>
-        <w:t xml:space="preserve">Emil is working with planning of new features and also the administration of scrum. </w:t>
-      </w:r>
+        <w:t xml:space="preserve"> have worked on the user interface and main functionality of the app. An issue has appeared as they have both done similar work. We decided to use </w:t>
+      </w:r>
+      <w:proofErr w:type="spellStart"/>
+      <w:r>
+        <w:rPr>
+          <w:lang w:val="en-US"/>
+        </w:rPr>
+        <w:t>Chanzgous</w:t>
+      </w:r>
+      <w:proofErr w:type="spellEnd"/>
+      <w:r>
+        <w:rPr>
+          <w:lang w:val="en-US"/>
+        </w:rPr>
+        <w:t xml:space="preserve"> work as the main bed for </w:t>
+      </w:r>
+      <w:proofErr w:type="gramStart"/>
+      <w:r>
+        <w:rPr>
+          <w:lang w:val="en-US"/>
+        </w:rPr>
+        <w:t>he</w:t>
+      </w:r>
+      <w:proofErr w:type="gramEnd"/>
+      <w:r>
+        <w:rPr>
+          <w:lang w:val="en-US"/>
+        </w:rPr>
+        <w:t xml:space="preserve"> app, and implement Marcus note design into that. </w:t>
+      </w:r>
+    </w:p>
+    <w:p>
+      <w:pPr>
+        <w:rPr>
+          <w:lang w:val="en-US"/>
+        </w:rPr>
+      </w:pPr>
+      <w:r>
+        <w:rPr>
+          <w:lang w:val="en-US"/>
+        </w:rPr>
+        <w:t xml:space="preserve">The agile methods are so far a bit confusing… Hopefully, as there is a semi functional framework for the app on our </w:t>
+      </w:r>
+      <w:proofErr w:type="spellStart"/>
+      <w:r>
+        <w:rPr>
+          <w:lang w:val="en-US"/>
+        </w:rPr>
+        <w:t>github</w:t>
+      </w:r>
+      <w:proofErr w:type="spellEnd"/>
+      <w:r>
+        <w:rPr>
+          <w:lang w:val="en-US"/>
+        </w:rPr>
+        <w:t xml:space="preserve">, we will be able to work better and faster. </w:t>
+      </w:r>
+    </w:p>
+    <w:p>
+      <w:pPr>
+        <w:rPr>
+          <w:lang w:val="en-US"/>
+        </w:rPr>
+      </w:pPr>
+      <w:r>
+        <w:rPr>
+          <w:rFonts w:hint="eastAsia"/>
+          <w:lang w:val="en-US"/>
+        </w:rPr>
+        <w:t>E</w:t>
+      </w:r>
+      <w:r>
+        <w:rPr>
+          <w:lang w:val="en-US"/>
+        </w:rPr>
+        <w:t xml:space="preserve">mil has been </w:t>
+      </w:r>
+      <w:proofErr w:type="gramStart"/>
+      <w:r>
+        <w:rPr>
+          <w:lang w:val="en-US"/>
+        </w:rPr>
+        <w:t>give</w:t>
+      </w:r>
+      <w:proofErr w:type="gramEnd"/>
+      <w:r>
+        <w:rPr>
+          <w:lang w:val="en-US"/>
+        </w:rPr>
+        <w:t xml:space="preserve"> an assignment to start work on the constructor for new notes. </w:t>
+      </w:r>
+    </w:p>
+    <w:p>
+      <w:pPr>
+        <w:rPr>
+          <w:lang w:val="en-US"/>
+        </w:rPr>
+      </w:pPr>
+      <w:r>
+        <w:rPr>
+          <w:lang w:val="en-US"/>
+        </w:rPr>
+        <w:t xml:space="preserve">We now have a better plan for the app with several new features described on </w:t>
+      </w:r>
+      <w:proofErr w:type="spellStart"/>
+      <w:r>
+        <w:rPr>
+          <w:lang w:val="en-US"/>
+        </w:rPr>
+        <w:t>trello</w:t>
+      </w:r>
+      <w:proofErr w:type="spellEnd"/>
+      <w:r>
+        <w:rPr>
+          <w:lang w:val="en-US"/>
+        </w:rPr>
+        <w:t xml:space="preserve">. </w:t>
+      </w:r>
+    </w:p>
+    <w:p>
+      <w:pPr>
+        <w:rPr>
+          <w:rFonts w:hint="eastAsia"/>
+          <w:lang w:val="en-US"/>
+        </w:rPr>
+      </w:pPr>
+    </w:p>
+    <w:p>
+      <w:pPr>
+        <w:rPr>
+          <w:lang w:val="en-US"/>
+        </w:rPr>
+      </w:pPr>
+    </w:p>
+    <w:p>
+      <w:pPr>
+        <w:rPr>
+          <w:lang w:val="en-US"/>
+        </w:rPr>
+      </w:pPr>
+    </w:p>
+    <w:p>
+      <w:pPr>
+        <w:rPr>
+          <w:rFonts w:hint="eastAsia"/>
+          <w:lang w:val="en-US"/>
+        </w:rPr>
+      </w:pPr>
+    </w:p>
+    <w:p>
+      <w:pPr>
+        <w:rPr>
+          <w:rFonts w:hint="eastAsia"/>
+          <w:lang w:val="en-US"/>
+        </w:rPr>
+      </w:pPr>
+    </w:p>
+    <w:p>
+      <w:pPr>
+        <w:rPr>
+          <w:rFonts w:hint="eastAsia"/>
+          <w:lang w:val="en-US"/>
+        </w:rPr>
+      </w:pPr>
     </w:p>
     <w:p>
       <w:pPr>
@@ -220,6 +431,7 @@
     <w:p>
       <w:pPr>
         <w:rPr>
+          <w:rFonts w:hint="eastAsia"/>
           <w:lang w:val="en-US"/>
         </w:rPr>
       </w:pPr>

</xml_diff>

<commit_message>
week two sprint and start planning
</commit_message>
<xml_diff>
--- a/Agila.docx
+++ b/Agila.docx
@@ -1,11 +1,11 @@
 
 <file path=word/document.xml><?xml version="1.0" encoding="utf-8"?>
-<w:document xmlns:wpc="http://schemas.microsoft.com/office/word/2010/wordprocessingCanvas" xmlns:cx="http://schemas.microsoft.com/office/drawing/2014/chartex" xmlns:cx1="http://schemas.microsoft.com/office/drawing/2015/9/8/chartex" xmlns:cx2="http://schemas.microsoft.com/office/drawing/2015/10/21/chartex" xmlns:cx3="http://schemas.microsoft.com/office/drawing/2016/5/9/chartex" xmlns:cx4="http://schemas.microsoft.com/office/drawing/2016/5/10/chartex" xmlns:cx5="http://schemas.microsoft.com/office/drawing/2016/5/11/chartex" xmlns:cx6="http://schemas.microsoft.com/office/drawing/2016/5/12/chartex" xmlns:cx7="http://schemas.microsoft.com/office/drawing/2016/5/13/chartex" xmlns:cx8="http://schemas.microsoft.com/office/drawing/2016/5/14/chartex" xmlns:mc="http://schemas.openxmlformats.org/markup-compatibility/2006" xmlns:aink="http://schemas.microsoft.com/office/drawing/2016/ink" xmlns:am3d="http://schemas.microsoft.com/office/drawing/2017/model3d" xmlns:o="urn:schemas-microsoft-com:office:office" xmlns:r="http://schemas.openxmlformats.org/officeDocument/2006/relationships" xmlns:m="http://schemas.openxmlformats.org/officeDocument/2006/math" xmlns:v="urn:schemas-microsoft-com:vml" xmlns:wp14="http://schemas.microsoft.com/office/word/2010/wordprocessingDrawing" xmlns:wp="http://schemas.openxmlformats.org/drawingml/2006/wordprocessingDrawing" xmlns:w10="urn:schemas-microsoft-com:office:word" xmlns:w="http://schemas.openxmlformats.org/wordprocessingml/2006/main" xmlns:w14="http://schemas.microsoft.com/office/word/2010/wordml" xmlns:w15="http://schemas.microsoft.com/office/word/2012/wordml" xmlns:w16cex="http://schemas.microsoft.com/office/word/2018/wordml/cex" xmlns:w16cid="http://schemas.microsoft.com/office/word/2016/wordml/cid" xmlns:w16="http://schemas.microsoft.com/office/word/2018/wordml" xmlns:w16se="http://schemas.microsoft.com/office/word/2015/wordml/symex" xmlns:wpg="http://schemas.microsoft.com/office/word/2010/wordprocessingGroup" xmlns:wpi="http://schemas.microsoft.com/office/word/2010/wordprocessingInk" xmlns:wne="http://schemas.microsoft.com/office/word/2006/wordml" xmlns:wps="http://schemas.microsoft.com/office/word/2010/wordprocessingShape" mc:Ignorable="w14 w15 w16se w16cid w16 w16cex wp14">
+<w:document xmlns:o="urn:schemas-microsoft-com:office:office" xmlns:r="http://schemas.openxmlformats.org/officeDocument/2006/relationships" xmlns:v="urn:schemas-microsoft-com:vml" xmlns:w="http://schemas.openxmlformats.org/wordprocessingml/2006/main" xmlns:w10="urn:schemas-microsoft-com:office:word" xmlns:wp="http://schemas.openxmlformats.org/drawingml/2006/wordprocessingDrawing" xmlns:wps="http://schemas.microsoft.com/office/word/2010/wordprocessingShape" xmlns:wpg="http://schemas.microsoft.com/office/word/2010/wordprocessingGroup" xmlns:mc="http://schemas.openxmlformats.org/markup-compatibility/2006" xmlns:wp14="http://schemas.microsoft.com/office/word/2010/wordprocessingDrawing" xmlns:w14="http://schemas.microsoft.com/office/word/2010/wordml" mc:Ignorable="w14 wp14">
   <w:body>
     <w:p>
       <w:pPr>
-        <w:rPr>
-          <w:rFonts w:hint="eastAsia"/>
+        <w:pStyle w:val="Normal"/>
+        <w:rPr>
           <w:lang w:val="en-US"/>
         </w:rPr>
       </w:pPr>
@@ -18,71 +18,49 @@
     </w:p>
     <w:p>
       <w:pPr>
-        <w:rPr>
-          <w:rFonts w:hint="eastAsia"/>
-          <w:lang w:val="en-US"/>
-        </w:rPr>
-      </w:pPr>
-    </w:p>
-    <w:p>
-      <w:pPr>
-        <w:rPr>
-          <w:rFonts w:hint="eastAsia"/>
-          <w:lang w:val="en-US"/>
-        </w:rPr>
-      </w:pPr>
-      <w:r>
-        <w:rPr>
-          <w:lang w:val="en-US"/>
-        </w:rPr>
-        <w:t>Get a</w:t>
-      </w:r>
-      <w:r>
-        <w:rPr>
-          <w:lang w:val="en-US"/>
-        </w:rPr>
-        <w:t xml:space="preserve"> functional app able to produce new notes from user input. Also work on a more defined plan for the final product. </w:t>
-      </w:r>
-    </w:p>
-    <w:p>
-      <w:pPr>
-        <w:rPr>
-          <w:rFonts w:hint="eastAsia"/>
-          <w:lang w:val="en-US"/>
-        </w:rPr>
-      </w:pPr>
-      <w:proofErr w:type="spellStart"/>
-      <w:r>
-        <w:rPr>
-          <w:lang w:val="en-US"/>
-        </w:rPr>
-        <w:t>Chanzhou</w:t>
-      </w:r>
-      <w:proofErr w:type="spellEnd"/>
-      <w:r>
-        <w:rPr>
-          <w:lang w:val="en-US"/>
-        </w:rPr>
-        <w:t xml:space="preserve"> is working on the design of the user interface (will be referre</w:t>
-      </w:r>
-      <w:r>
-        <w:rPr>
-          <w:rFonts w:hint="eastAsia"/>
-          <w:lang w:val="en-US"/>
-        </w:rPr>
-        <w:t>d</w:t>
-      </w:r>
-      <w:r>
-        <w:rPr>
-          <w:lang w:val="en-US"/>
-        </w:rPr>
-        <w:t xml:space="preserve"> to as UI henceforth)</w:t>
-      </w:r>
-    </w:p>
-    <w:p>
-      <w:pPr>
-        <w:rPr>
-          <w:rFonts w:hint="eastAsia"/>
+        <w:pStyle w:val="Normal"/>
+        <w:rPr>
+          <w:lang w:val="en-US"/>
+        </w:rPr>
+      </w:pPr>
+      <w:r>
+        <w:rPr>
+          <w:lang w:val="en-US"/>
+        </w:rPr>
+      </w:r>
+    </w:p>
+    <w:p>
+      <w:pPr>
+        <w:pStyle w:val="Normal"/>
+        <w:rPr>
+          <w:lang w:val="en-US"/>
+        </w:rPr>
+      </w:pPr>
+      <w:r>
+        <w:rPr>
+          <w:lang w:val="en-US"/>
+        </w:rPr>
+        <w:t xml:space="preserve">Get a functional app able to produce new notes from user input. Also work on a more defined plan for the final product. </w:t>
+      </w:r>
+    </w:p>
+    <w:p>
+      <w:pPr>
+        <w:pStyle w:val="Normal"/>
+        <w:rPr>
+          <w:lang w:val="en-US"/>
+        </w:rPr>
+      </w:pPr>
+      <w:r>
+        <w:rPr>
+          <w:lang w:val="en-US"/>
+        </w:rPr>
+        <w:t>Chanzhou is working on the design of the user interface (will be referred to as UI henceforth)</w:t>
+      </w:r>
+    </w:p>
+    <w:p>
+      <w:pPr>
+        <w:pStyle w:val="Normal"/>
+        <w:rPr>
           <w:lang w:val="en-US"/>
         </w:rPr>
       </w:pPr>
@@ -95,8 +73,8 @@
     </w:p>
     <w:p>
       <w:pPr>
-        <w:rPr>
-          <w:rFonts w:hint="eastAsia"/>
+        <w:pStyle w:val="Normal"/>
+        <w:rPr>
           <w:lang w:val="en-US"/>
         </w:rPr>
       </w:pPr>
@@ -109,30 +87,47 @@
     </w:p>
     <w:p>
       <w:pPr>
-        <w:rPr>
-          <w:rFonts w:hint="eastAsia"/>
-          <w:lang w:val="en-US"/>
-        </w:rPr>
-      </w:pPr>
-    </w:p>
-    <w:p>
-      <w:pPr>
-        <w:rPr>
-          <w:lang w:val="en-US"/>
-        </w:rPr>
-      </w:pPr>
-    </w:p>
-    <w:p>
-      <w:pPr>
-        <w:rPr>
-          <w:lang w:val="en-US"/>
-        </w:rPr>
-      </w:pPr>
-    </w:p>
-    <w:p>
-      <w:pPr>
-        <w:rPr>
-          <w:rFonts w:hint="eastAsia"/>
+        <w:pStyle w:val="Normal"/>
+        <w:rPr>
+          <w:lang w:val="en-US"/>
+        </w:rPr>
+      </w:pPr>
+      <w:r>
+        <w:rPr>
+          <w:lang w:val="en-US"/>
+        </w:rPr>
+      </w:r>
+    </w:p>
+    <w:p>
+      <w:pPr>
+        <w:pStyle w:val="Normal"/>
+        <w:rPr>
+          <w:lang w:val="en-US"/>
+        </w:rPr>
+      </w:pPr>
+      <w:r>
+        <w:rPr>
+          <w:lang w:val="en-US"/>
+        </w:rPr>
+      </w:r>
+    </w:p>
+    <w:p>
+      <w:pPr>
+        <w:pStyle w:val="Normal"/>
+        <w:rPr>
+          <w:lang w:val="en-US"/>
+        </w:rPr>
+      </w:pPr>
+      <w:r>
+        <w:rPr>
+          <w:lang w:val="en-US"/>
+        </w:rPr>
+      </w:r>
+    </w:p>
+    <w:p>
+      <w:pPr>
+        <w:pStyle w:val="Normal"/>
+        <w:rPr>
           <w:lang w:val="en-US"/>
         </w:rPr>
       </w:pPr>
@@ -145,80 +140,48 @@
     </w:p>
     <w:p>
       <w:pPr>
-        <w:rPr>
-          <w:rFonts w:hint="eastAsia"/>
-          <w:lang w:val="en-US"/>
-        </w:rPr>
-      </w:pPr>
-      <w:r>
-        <w:rPr>
-          <w:rFonts w:hint="eastAsia"/>
-          <w:lang w:val="en-US"/>
-        </w:rPr>
-        <w:t>T</w:t>
-      </w:r>
-      <w:r>
-        <w:rPr>
-          <w:lang w:val="en-US"/>
-        </w:rPr>
-        <w:t>his is the f</w:t>
-      </w:r>
-      <w:r>
-        <w:rPr>
-          <w:lang w:val="en-US"/>
-        </w:rPr>
-        <w:t xml:space="preserve">irst day of the project so nothing to report on prior work. We have defined three tasks that are now distributed between the team members. Next meeting is planned for </w:t>
-      </w:r>
-      <w:r>
-        <w:rPr>
-          <w:rFonts w:hint="eastAsia"/>
-          <w:lang w:val="en-US"/>
-        </w:rPr>
-        <w:t>T</w:t>
-      </w:r>
-      <w:r>
-        <w:rPr>
-          <w:lang w:val="en-US"/>
-        </w:rPr>
-        <w:t xml:space="preserve">hursday 201203. </w:t>
-      </w:r>
-    </w:p>
-    <w:p>
-      <w:pPr>
-        <w:rPr>
-          <w:rFonts w:hint="eastAsia"/>
-          <w:lang w:val="en-US"/>
-        </w:rPr>
-      </w:pPr>
-      <w:r>
-        <w:rPr>
-          <w:lang w:val="en-US"/>
-        </w:rPr>
-        <w:t xml:space="preserve">An issue from today is that the end product is not clearly defined. Bu </w:t>
-      </w:r>
-      <w:r>
-        <w:rPr>
-          <w:rFonts w:hint="eastAsia"/>
-          <w:lang w:val="en-US"/>
-        </w:rPr>
-        <w:t>T</w:t>
-      </w:r>
-      <w:r>
-        <w:rPr>
-          <w:lang w:val="en-US"/>
-        </w:rPr>
-        <w:t xml:space="preserve">hursday this will be cleared out. </w:t>
-      </w:r>
-    </w:p>
-    <w:p>
-      <w:pPr>
-        <w:rPr>
-          <w:lang w:val="en-US"/>
-        </w:rPr>
-      </w:pPr>
-    </w:p>
-    <w:p>
-      <w:pPr>
+        <w:pStyle w:val="Normal"/>
+        <w:rPr>
+          <w:lang w:val="en-US"/>
+        </w:rPr>
+      </w:pPr>
+      <w:r>
+        <w:rPr>
+          <w:lang w:val="en-US"/>
+        </w:rPr>
+        <w:t xml:space="preserve">This is the first day of the project so nothing to report on prior work. We have defined three tasks that are now distributed between the team members. Next meeting is planned for Thursday 201203. </w:t>
+      </w:r>
+    </w:p>
+    <w:p>
+      <w:pPr>
+        <w:pStyle w:val="Normal"/>
+        <w:rPr>
+          <w:lang w:val="en-US"/>
+        </w:rPr>
+      </w:pPr>
+      <w:r>
+        <w:rPr>
+          <w:lang w:val="en-US"/>
+        </w:rPr>
+        <w:t xml:space="preserve">An issue from today is that the end product is not clearly defined. Bu Thursday this will be cleared out. </w:t>
+      </w:r>
+    </w:p>
+    <w:p>
+      <w:pPr>
+        <w:pStyle w:val="Normal"/>
+        <w:rPr>
+          <w:lang w:val="en-US"/>
+        </w:rPr>
+      </w:pPr>
+      <w:r>
+        <w:rPr>
+          <w:lang w:val="en-US"/>
+        </w:rPr>
+      </w:r>
+    </w:p>
+    <w:p>
+      <w:pPr>
+        <w:pStyle w:val="Normal"/>
         <w:rPr>
           <w:lang w:val="en-US"/>
         </w:rPr>
@@ -232,245 +195,301 @@
     </w:p>
     <w:p>
       <w:pPr>
-        <w:rPr>
-          <w:lang w:val="en-US"/>
-        </w:rPr>
-      </w:pPr>
-      <w:r>
-        <w:rPr>
-          <w:lang w:val="en-US"/>
-        </w:rPr>
-        <w:t xml:space="preserve">Marcus and </w:t>
-      </w:r>
-      <w:proofErr w:type="spellStart"/>
-      <w:r>
-        <w:rPr>
-          <w:lang w:val="en-US"/>
-        </w:rPr>
-        <w:t>Chanzhou</w:t>
-      </w:r>
-      <w:proofErr w:type="spellEnd"/>
-      <w:r>
-        <w:rPr>
-          <w:lang w:val="en-US"/>
-        </w:rPr>
-        <w:t xml:space="preserve"> have worked on the user interface and main functionality of the app. An issue has appeared as they have both done similar work. We decided to use </w:t>
-      </w:r>
-      <w:proofErr w:type="spellStart"/>
-      <w:r>
-        <w:rPr>
-          <w:lang w:val="en-US"/>
-        </w:rPr>
-        <w:t>Chanzgous</w:t>
-      </w:r>
-      <w:proofErr w:type="spellEnd"/>
-      <w:r>
-        <w:rPr>
-          <w:lang w:val="en-US"/>
-        </w:rPr>
-        <w:t xml:space="preserve"> work as the main bed for </w:t>
-      </w:r>
-      <w:proofErr w:type="gramStart"/>
-      <w:r>
-        <w:rPr>
-          <w:lang w:val="en-US"/>
-        </w:rPr>
-        <w:t>he</w:t>
-      </w:r>
-      <w:proofErr w:type="gramEnd"/>
-      <w:r>
-        <w:rPr>
-          <w:lang w:val="en-US"/>
-        </w:rPr>
-        <w:t xml:space="preserve"> app, and implement Marcus note design into that. </w:t>
-      </w:r>
-    </w:p>
-    <w:p>
-      <w:pPr>
-        <w:rPr>
-          <w:lang w:val="en-US"/>
-        </w:rPr>
-      </w:pPr>
-      <w:r>
-        <w:rPr>
-          <w:lang w:val="en-US"/>
-        </w:rPr>
-        <w:t xml:space="preserve">The agile methods are so far a bit confusing… Hopefully, as there is a semi functional framework for the app on our </w:t>
-      </w:r>
-      <w:proofErr w:type="spellStart"/>
-      <w:r>
-        <w:rPr>
-          <w:lang w:val="en-US"/>
-        </w:rPr>
-        <w:t>github</w:t>
-      </w:r>
-      <w:proofErr w:type="spellEnd"/>
-      <w:r>
-        <w:rPr>
-          <w:lang w:val="en-US"/>
-        </w:rPr>
-        <w:t xml:space="preserve">, we will be able to work better and faster. </w:t>
-      </w:r>
-    </w:p>
-    <w:p>
-      <w:pPr>
-        <w:rPr>
-          <w:lang w:val="en-US"/>
-        </w:rPr>
-      </w:pPr>
-      <w:r>
-        <w:rPr>
-          <w:rFonts w:hint="eastAsia"/>
-          <w:lang w:val="en-US"/>
-        </w:rPr>
-        <w:t>E</w:t>
-      </w:r>
-      <w:r>
-        <w:rPr>
-          <w:lang w:val="en-US"/>
-        </w:rPr>
-        <w:t xml:space="preserve">mil has been </w:t>
-      </w:r>
-      <w:proofErr w:type="gramStart"/>
-      <w:r>
-        <w:rPr>
-          <w:lang w:val="en-US"/>
-        </w:rPr>
-        <w:t>give</w:t>
-      </w:r>
-      <w:proofErr w:type="gramEnd"/>
-      <w:r>
-        <w:rPr>
-          <w:lang w:val="en-US"/>
-        </w:rPr>
-        <w:t xml:space="preserve"> an assignment to start work on the constructor for new notes. </w:t>
-      </w:r>
-    </w:p>
-    <w:p>
-      <w:pPr>
-        <w:rPr>
-          <w:lang w:val="en-US"/>
-        </w:rPr>
-      </w:pPr>
-      <w:r>
-        <w:rPr>
-          <w:lang w:val="en-US"/>
-        </w:rPr>
-        <w:t xml:space="preserve">We now have a better plan for the app with several new features described on </w:t>
-      </w:r>
-      <w:proofErr w:type="spellStart"/>
-      <w:r>
-        <w:rPr>
-          <w:lang w:val="en-US"/>
-        </w:rPr>
-        <w:t>trello</w:t>
-      </w:r>
-      <w:proofErr w:type="spellEnd"/>
-      <w:r>
-        <w:rPr>
-          <w:lang w:val="en-US"/>
-        </w:rPr>
-        <w:t xml:space="preserve">. </w:t>
-      </w:r>
-    </w:p>
-    <w:p>
-      <w:pPr>
-        <w:rPr>
-          <w:rFonts w:hint="eastAsia"/>
-          <w:lang w:val="en-US"/>
-        </w:rPr>
-      </w:pPr>
-    </w:p>
-    <w:p>
-      <w:pPr>
-        <w:rPr>
-          <w:lang w:val="en-US"/>
-        </w:rPr>
-      </w:pPr>
-    </w:p>
-    <w:p>
-      <w:pPr>
-        <w:rPr>
-          <w:lang w:val="en-US"/>
-        </w:rPr>
-      </w:pPr>
-    </w:p>
-    <w:p>
-      <w:pPr>
-        <w:rPr>
-          <w:rFonts w:hint="eastAsia"/>
-          <w:lang w:val="en-US"/>
-        </w:rPr>
-      </w:pPr>
-    </w:p>
-    <w:p>
-      <w:pPr>
-        <w:rPr>
-          <w:rFonts w:hint="eastAsia"/>
-          <w:lang w:val="en-US"/>
-        </w:rPr>
-      </w:pPr>
-    </w:p>
-    <w:p>
-      <w:pPr>
-        <w:rPr>
-          <w:rFonts w:hint="eastAsia"/>
-          <w:lang w:val="en-US"/>
-        </w:rPr>
-      </w:pPr>
-    </w:p>
-    <w:p>
-      <w:pPr>
-        <w:rPr>
-          <w:rFonts w:ascii="Times New Roman" w:eastAsia="Times New Roman" w:hAnsi="Times New Roman" w:cs="Times New Roman"/>
+        <w:pStyle w:val="Normal"/>
+        <w:rPr>
+          <w:lang w:val="en-US"/>
+        </w:rPr>
+      </w:pPr>
+      <w:r>
+        <w:rPr>
+          <w:lang w:val="en-US"/>
+        </w:rPr>
+        <w:t xml:space="preserve">Marcus and Chanzhou have worked on the user interface and main functionality of the app. An issue has appeared as they have both done similar work. We decided to use Chanzgous work as the main bed for he app, and implement Marcus note design into that. </w:t>
+      </w:r>
+    </w:p>
+    <w:p>
+      <w:pPr>
+        <w:pStyle w:val="Normal"/>
+        <w:rPr>
+          <w:lang w:val="en-US"/>
+        </w:rPr>
+      </w:pPr>
+      <w:r>
+        <w:rPr>
+          <w:lang w:val="en-US"/>
+        </w:rPr>
+        <w:t xml:space="preserve">The agile methods are so far a bit confusing… Hopefully, as there is a semi functional framework for the app on our github, we will be able to work better and faster. </w:t>
+      </w:r>
+    </w:p>
+    <w:p>
+      <w:pPr>
+        <w:pStyle w:val="Normal"/>
+        <w:rPr>
+          <w:lang w:val="en-US"/>
+        </w:rPr>
+      </w:pPr>
+      <w:r>
+        <w:rPr>
+          <w:lang w:val="en-US"/>
+        </w:rPr>
+        <w:t xml:space="preserve">Emil has been give an assignment to start work on the constructor for new notes. </w:t>
+      </w:r>
+    </w:p>
+    <w:p>
+      <w:pPr>
+        <w:pStyle w:val="Normal"/>
+        <w:rPr>
+          <w:lang w:val="en-US"/>
+        </w:rPr>
+      </w:pPr>
+      <w:r>
+        <w:rPr>
+          <w:lang w:val="en-US"/>
+        </w:rPr>
+        <w:t xml:space="preserve">We now have a better plan for the app with several new features described on trello. </w:t>
+      </w:r>
+    </w:p>
+    <w:p>
+      <w:pPr>
+        <w:pStyle w:val="Normal"/>
+        <w:rPr>
+          <w:lang w:val="en-US"/>
+        </w:rPr>
+      </w:pPr>
+      <w:r>
+        <w:rPr>
+          <w:lang w:val="en-US"/>
+        </w:rPr>
+      </w:r>
+    </w:p>
+    <w:p>
+      <w:pPr>
+        <w:pStyle w:val="Normal"/>
+        <w:rPr>
+          <w:lang w:val="en-US"/>
+        </w:rPr>
+      </w:pPr>
+      <w:r>
+        <w:rPr>
+          <w:lang w:val="en-US"/>
+        </w:rPr>
+      </w:r>
+    </w:p>
+    <w:p>
+      <w:pPr>
+        <w:pStyle w:val="Normal"/>
+        <w:rPr>
+          <w:lang w:val="en-US"/>
+        </w:rPr>
+      </w:pPr>
+      <w:r>
+        <w:rPr>
+          <w:lang w:val="en-US"/>
+        </w:rPr>
+        <w:t>Week two sprint planning:</w:t>
+      </w:r>
+    </w:p>
+    <w:p>
+      <w:pPr>
+        <w:pStyle w:val="Normal"/>
+        <w:rPr>
+          <w:lang w:val="en-US"/>
+        </w:rPr>
+      </w:pPr>
+      <w:r>
+        <w:rPr>
+          <w:lang w:val="en-US"/>
+        </w:rPr>
+      </w:r>
+    </w:p>
+    <w:p>
+      <w:pPr>
+        <w:pStyle w:val="Normal"/>
+        <w:rPr>
+          <w:lang w:val="en-US"/>
+        </w:rPr>
+      </w:pPr>
+      <w:r>
+        <w:rPr>
+          <w:lang w:val="en-US"/>
+        </w:rPr>
+        <w:t>- Make layout look better</w:t>
+      </w:r>
+    </w:p>
+    <w:p>
+      <w:pPr>
+        <w:pStyle w:val="Normal"/>
+        <w:rPr>
+          <w:lang w:val="en-US"/>
+        </w:rPr>
+      </w:pPr>
+      <w:r>
+        <w:rPr>
+          <w:lang w:val="en-US"/>
+        </w:rPr>
+        <w:t>- Write test code for simple functions.. for example upvote..which more?</w:t>
+      </w:r>
+    </w:p>
+    <w:p>
+      <w:pPr>
+        <w:pStyle w:val="Normal"/>
+        <w:rPr>
+          <w:lang w:val="en-US"/>
+        </w:rPr>
+      </w:pPr>
+      <w:r>
+        <w:rPr>
+          <w:lang w:val="en-US"/>
+        </w:rPr>
+        <w:t>- Decided? To go with the 3 tags Emil came up with. Its enough.</w:t>
+      </w:r>
+    </w:p>
+    <w:p>
+      <w:pPr>
+        <w:pStyle w:val="Normal"/>
+        <w:rPr>
+          <w:lang w:val="en-US"/>
+        </w:rPr>
+      </w:pPr>
+      <w:r>
+        <w:rPr>
+          <w:lang w:val="en-US"/>
+        </w:rPr>
+      </w:r>
+    </w:p>
+    <w:p>
+      <w:pPr>
+        <w:pStyle w:val="Normal"/>
+        <w:rPr>
+          <w:lang w:val="en-US"/>
+        </w:rPr>
+      </w:pPr>
+      <w:r>
+        <w:rPr>
+          <w:lang w:val="en-US"/>
+        </w:rPr>
+        <w:t>Daily scrum 201208:</w:t>
+      </w:r>
+    </w:p>
+    <w:p>
+      <w:pPr>
+        <w:pStyle w:val="Normal"/>
+        <w:rPr>
+          <w:lang w:val="en-US"/>
+        </w:rPr>
+      </w:pPr>
+      <w:r>
+        <w:rPr>
+          <w:lang w:val="en-US"/>
+        </w:rPr>
+        <w:t xml:space="preserve">Emil added constructor functionality, </w:t>
+      </w:r>
+      <w:r>
+        <w:rPr>
+          <w:lang w:val="en-US"/>
+        </w:rPr>
+        <w:t>w</w:t>
+      </w:r>
+      <w:r>
+        <w:rPr>
+          <w:lang w:val="en-US"/>
+        </w:rPr>
+        <w:t xml:space="preserve">orks really well. We have good ground to work from now. </w:t>
+      </w:r>
+    </w:p>
+    <w:p>
+      <w:pPr>
+        <w:pStyle w:val="Normal"/>
+        <w:rPr>
+          <w:lang w:val="en-US"/>
+        </w:rPr>
+      </w:pPr>
+      <w:r>
+        <w:rPr>
+          <w:lang w:val="en-US"/>
+        </w:rPr>
+      </w:r>
+    </w:p>
+    <w:p>
+      <w:pPr>
+        <w:pStyle w:val="Normal"/>
+        <w:rPr>
+          <w:lang w:val="en-US"/>
+        </w:rPr>
+      </w:pPr>
+      <w:r>
+        <w:rPr>
+          <w:lang w:val="en-US"/>
+        </w:rPr>
+      </w:r>
+    </w:p>
+    <w:p>
+      <w:pPr>
+        <w:pStyle w:val="Normal"/>
+        <w:rPr>
+          <w:rFonts w:ascii="Times New Roman" w:hAnsi="Times New Roman" w:eastAsia="Times New Roman" w:cs="Times New Roman"/>
           <w:kern w:val="0"/>
           <w:lang w:val="en-US" w:eastAsia="sv-SE" w:bidi="ar-SA"/>
         </w:rPr>
       </w:pPr>
-    </w:p>
-    <w:p>
-      <w:pPr>
-        <w:rPr>
-          <w:rFonts w:hint="eastAsia"/>
-          <w:lang w:val="en-US"/>
-        </w:rPr>
-      </w:pPr>
+      <w:r>
+        <w:rPr>
+          <w:rFonts w:eastAsia="Times New Roman" w:cs="Times New Roman" w:ascii="Times New Roman" w:hAnsi="Times New Roman"/>
+          <w:kern w:val="0"/>
+          <w:lang w:val="en-US" w:eastAsia="sv-SE" w:bidi="ar-SA"/>
+        </w:rPr>
+      </w:r>
+    </w:p>
+    <w:p>
+      <w:pPr>
+        <w:pStyle w:val="Normal"/>
+        <w:rPr>
+          <w:lang w:val="en-US"/>
+        </w:rPr>
+      </w:pPr>
+      <w:r>
+        <w:rPr/>
+      </w:r>
     </w:p>
     <w:sectPr>
+      <w:type w:val="nextPage"/>
       <w:pgSz w:w="11906" w:h="16838"/>
-      <w:pgMar w:top="1134" w:right="1134" w:bottom="1134" w:left="1134" w:header="0" w:footer="0" w:gutter="0"/>
-      <w:cols w:space="720"/>
-      <w:formProt w:val="0"/>
+      <w:pgMar w:left="1134" w:right="1134" w:header="0" w:top="1134" w:footer="0" w:bottom="1134" w:gutter="0"/>
+      <w:pgNumType w:fmt="decimal"/>
+      <w:formProt w:val="false"/>
+      <w:textDirection w:val="lrTb"/>
+      <w:docGrid w:type="default" w:linePitch="100" w:charSpace="0"/>
     </w:sectPr>
   </w:body>
 </w:document>
 </file>
 
 <file path=word/styles.xml><?xml version="1.0" encoding="utf-8"?>
-<w:styles xmlns:mc="http://schemas.openxmlformats.org/markup-compatibility/2006" xmlns:r="http://schemas.openxmlformats.org/officeDocument/2006/relationships" xmlns:w="http://schemas.openxmlformats.org/wordprocessingml/2006/main" xmlns:w14="http://schemas.microsoft.com/office/word/2010/wordml" xmlns:w15="http://schemas.microsoft.com/office/word/2012/wordml" xmlns:w16cex="http://schemas.microsoft.com/office/word/2018/wordml/cex" xmlns:w16cid="http://schemas.microsoft.com/office/word/2016/wordml/cid" xmlns:w16="http://schemas.microsoft.com/office/word/2018/wordml" xmlns:w16se="http://schemas.microsoft.com/office/word/2015/wordml/symex" mc:Ignorable="w14 w15 w16se w16cid w16 w16cex">
+<w:styles xmlns:w="http://schemas.openxmlformats.org/wordprocessingml/2006/main" xmlns:w14="http://schemas.microsoft.com/office/word/2010/wordml" xmlns:mc="http://schemas.openxmlformats.org/markup-compatibility/2006" mc:Ignorable="w14">
   <w:docDefaults>
     <w:rPrDefault>
       <w:rPr>
-        <w:rFonts w:ascii="Liberation Serif" w:eastAsia="NSimSun" w:hAnsi="Liberation Serif" w:cs="Arial"/>
+        <w:rFonts w:ascii="Liberation Serif" w:hAnsi="Liberation Serif" w:eastAsia="NSimSun" w:cs="Arial"/>
         <w:kern w:val="2"/>
-        <w:sz w:val="24"/>
         <w:szCs w:val="24"/>
         <w:lang w:val="sv-SE" w:eastAsia="zh-CN" w:bidi="hi-IN"/>
       </w:rPr>
     </w:rPrDefault>
-    <w:pPrDefault/>
+    <w:pPrDefault>
+      <w:pPr/>
+    </w:pPrDefault>
   </w:docDefaults>
   <w:latentStyles w:defLockedState="0" w:defUIPriority="99" w:defSemiHidden="0" w:defUnhideWhenUsed="0" w:defQFormat="0" w:count="376">
     <w:lsdException w:name="Normal" w:uiPriority="0" w:qFormat="1"/>
     <w:lsdException w:name="heading 1" w:uiPriority="9" w:qFormat="1"/>
-    <w:lsdException w:name="heading 2" w:semiHidden="1" w:uiPriority="9" w:unhideWhenUsed="1" w:qFormat="1"/>
-    <w:lsdException w:name="heading 3" w:semiHidden="1" w:uiPriority="9" w:unhideWhenUsed="1" w:qFormat="1"/>
-    <w:lsdException w:name="heading 4" w:semiHidden="1" w:uiPriority="9" w:unhideWhenUsed="1" w:qFormat="1"/>
-    <w:lsdException w:name="heading 5" w:semiHidden="1" w:uiPriority="9" w:unhideWhenUsed="1" w:qFormat="1"/>
-    <w:lsdException w:name="heading 6" w:semiHidden="1" w:uiPriority="9" w:unhideWhenUsed="1" w:qFormat="1"/>
-    <w:lsdException w:name="heading 7" w:semiHidden="1" w:uiPriority="9" w:unhideWhenUsed="1" w:qFormat="1"/>
-    <w:lsdException w:name="heading 8" w:semiHidden="1" w:uiPriority="9" w:unhideWhenUsed="1" w:qFormat="1"/>
-    <w:lsdException w:name="heading 9" w:semiHidden="1" w:uiPriority="9" w:unhideWhenUsed="1" w:qFormat="1"/>
+    <w:lsdException w:name="heading 2" w:uiPriority="9" w:semiHidden="1" w:unhideWhenUsed="1" w:qFormat="1"/>
+    <w:lsdException w:name="heading 3" w:uiPriority="9" w:semiHidden="1" w:unhideWhenUsed="1" w:qFormat="1"/>
+    <w:lsdException w:name="heading 4" w:uiPriority="9" w:semiHidden="1" w:unhideWhenUsed="1" w:qFormat="1"/>
+    <w:lsdException w:name="heading 5" w:uiPriority="9" w:semiHidden="1" w:unhideWhenUsed="1" w:qFormat="1"/>
+    <w:lsdException w:name="heading 6" w:uiPriority="9" w:semiHidden="1" w:unhideWhenUsed="1" w:qFormat="1"/>
+    <w:lsdException w:name="heading 7" w:uiPriority="9" w:semiHidden="1" w:unhideWhenUsed="1" w:qFormat="1"/>
+    <w:lsdException w:name="heading 8" w:uiPriority="9" w:semiHidden="1" w:unhideWhenUsed="1" w:qFormat="1"/>
+    <w:lsdException w:name="heading 9" w:uiPriority="9" w:semiHidden="1" w:unhideWhenUsed="1" w:qFormat="1"/>
     <w:lsdException w:name="index 1" w:semiHidden="1" w:unhideWhenUsed="1"/>
     <w:lsdException w:name="index 2" w:semiHidden="1" w:unhideWhenUsed="1"/>
     <w:lsdException w:name="index 3" w:semiHidden="1" w:unhideWhenUsed="1"/>
@@ -480,22 +499,22 @@
     <w:lsdException w:name="index 7" w:semiHidden="1" w:unhideWhenUsed="1"/>
     <w:lsdException w:name="index 8" w:semiHidden="1" w:unhideWhenUsed="1"/>
     <w:lsdException w:name="index 9" w:semiHidden="1" w:unhideWhenUsed="1"/>
-    <w:lsdException w:name="toc 1" w:semiHidden="1" w:uiPriority="39" w:unhideWhenUsed="1"/>
-    <w:lsdException w:name="toc 2" w:semiHidden="1" w:uiPriority="39" w:unhideWhenUsed="1"/>
-    <w:lsdException w:name="toc 3" w:semiHidden="1" w:uiPriority="39" w:unhideWhenUsed="1"/>
-    <w:lsdException w:name="toc 4" w:semiHidden="1" w:uiPriority="39" w:unhideWhenUsed="1"/>
-    <w:lsdException w:name="toc 5" w:semiHidden="1" w:uiPriority="39" w:unhideWhenUsed="1"/>
-    <w:lsdException w:name="toc 6" w:semiHidden="1" w:uiPriority="39" w:unhideWhenUsed="1"/>
-    <w:lsdException w:name="toc 7" w:semiHidden="1" w:uiPriority="39" w:unhideWhenUsed="1"/>
-    <w:lsdException w:name="toc 8" w:semiHidden="1" w:uiPriority="39" w:unhideWhenUsed="1"/>
-    <w:lsdException w:name="toc 9" w:semiHidden="1" w:uiPriority="39" w:unhideWhenUsed="1"/>
+    <w:lsdException w:name="toc 1" w:uiPriority="39" w:semiHidden="1" w:unhideWhenUsed="1"/>
+    <w:lsdException w:name="toc 2" w:uiPriority="39" w:semiHidden="1" w:unhideWhenUsed="1"/>
+    <w:lsdException w:name="toc 3" w:uiPriority="39" w:semiHidden="1" w:unhideWhenUsed="1"/>
+    <w:lsdException w:name="toc 4" w:uiPriority="39" w:semiHidden="1" w:unhideWhenUsed="1"/>
+    <w:lsdException w:name="toc 5" w:uiPriority="39" w:semiHidden="1" w:unhideWhenUsed="1"/>
+    <w:lsdException w:name="toc 6" w:uiPriority="39" w:semiHidden="1" w:unhideWhenUsed="1"/>
+    <w:lsdException w:name="toc 7" w:uiPriority="39" w:semiHidden="1" w:unhideWhenUsed="1"/>
+    <w:lsdException w:name="toc 8" w:uiPriority="39" w:semiHidden="1" w:unhideWhenUsed="1"/>
+    <w:lsdException w:name="toc 9" w:uiPriority="39" w:semiHidden="1" w:unhideWhenUsed="1"/>
     <w:lsdException w:name="Normal Indent" w:semiHidden="1" w:unhideWhenUsed="1"/>
     <w:lsdException w:name="footnote text" w:semiHidden="1" w:unhideWhenUsed="1"/>
     <w:lsdException w:name="annotation text" w:semiHidden="1" w:unhideWhenUsed="1"/>
     <w:lsdException w:name="header" w:semiHidden="1" w:unhideWhenUsed="1"/>
     <w:lsdException w:name="footer" w:semiHidden="1" w:unhideWhenUsed="1"/>
     <w:lsdException w:name="index heading" w:semiHidden="1" w:unhideWhenUsed="1"/>
-    <w:lsdException w:name="caption" w:semiHidden="1" w:uiPriority="35" w:unhideWhenUsed="1" w:qFormat="1"/>
+    <w:lsdException w:name="caption" w:uiPriority="35" w:semiHidden="1" w:unhideWhenUsed="1" w:qFormat="1"/>
     <w:lsdException w:name="table of figures" w:semiHidden="1" w:unhideWhenUsed="1"/>
     <w:lsdException w:name="envelope address" w:semiHidden="1" w:unhideWhenUsed="1"/>
     <w:lsdException w:name="envelope return" w:semiHidden="1" w:unhideWhenUsed="1"/>
@@ -526,7 +545,7 @@
     <w:lsdException w:name="Title" w:uiPriority="10" w:qFormat="1"/>
     <w:lsdException w:name="Closing" w:semiHidden="1" w:unhideWhenUsed="1"/>
     <w:lsdException w:name="Signature" w:semiHidden="1" w:unhideWhenUsed="1"/>
-    <w:lsdException w:name="Default Paragraph Font" w:semiHidden="1" w:uiPriority="1" w:unhideWhenUsed="1"/>
+    <w:lsdException w:name="Default Paragraph Font" w:uiPriority="1" w:semiHidden="1" w:unhideWhenUsed="1"/>
     <w:lsdException w:name="Body Text" w:semiHidden="1" w:unhideWhenUsed="1"/>
     <w:lsdException w:name="Body Text Indent" w:semiHidden="1" w:unhideWhenUsed="1"/>
     <w:lsdException w:name="List Continue" w:semiHidden="1" w:unhideWhenUsed="1"/>
@@ -726,8 +745,8 @@
     <w:lsdException w:name="Subtle Reference" w:uiPriority="31" w:qFormat="1"/>
     <w:lsdException w:name="Intense Reference" w:uiPriority="32" w:qFormat="1"/>
     <w:lsdException w:name="Book Title" w:uiPriority="33" w:qFormat="1"/>
-    <w:lsdException w:name="Bibliography" w:semiHidden="1" w:uiPriority="37" w:unhideWhenUsed="1"/>
-    <w:lsdException w:name="TOC Heading" w:semiHidden="1" w:uiPriority="39" w:unhideWhenUsed="1" w:qFormat="1"/>
+    <w:lsdException w:name="Bibliography" w:uiPriority="37" w:semiHidden="1" w:unhideWhenUsed="1"/>
+    <w:lsdException w:name="TOC Heading" w:uiPriority="39" w:semiHidden="1" w:unhideWhenUsed="1" w:qFormat="1"/>
     <w:lsdException w:name="Plain Table 1" w:uiPriority="41"/>
     <w:lsdException w:name="Plain Table 2" w:uiPriority="42"/>
     <w:lsdException w:name="Plain Table 3" w:uiPriority="43"/>
@@ -838,15 +857,121 @@
     <w:lsdException w:name="Unresolved Mention" w:semiHidden="1" w:unhideWhenUsed="1"/>
     <w:lsdException w:name="Smart Link" w:semiHidden="1" w:unhideWhenUsed="1"/>
   </w:latentStyles>
-  <w:style w:type="paragraph" w:default="1" w:styleId="Normal">
+  <w:style w:type="paragraph" w:styleId="Normal" w:default="1">
     <w:name w:val="Normal"/>
     <w:qFormat/>
+    <w:pPr>
+      <w:widowControl/>
+      <w:bidi w:val="0"/>
+      <w:spacing w:before="0" w:after="0"/>
+      <w:jc w:val="left"/>
+    </w:pPr>
+    <w:rPr>
+      <w:rFonts w:ascii="Liberation Serif" w:hAnsi="Liberation Serif" w:eastAsia="NSimSun" w:cs="Arial"/>
+      <w:color w:val="auto"/>
+      <w:kern w:val="2"/>
+      <w:sz w:val="24"/>
+      <w:szCs w:val="24"/>
+      <w:lang w:val="sv-SE" w:eastAsia="zh-CN" w:bidi="hi-IN"/>
+    </w:rPr>
   </w:style>
-  <w:style w:type="character" w:default="1" w:styleId="Standardstycketeckensnitt">
+  <w:style w:type="character" w:styleId="DefaultParagraphFont" w:default="1">
     <w:name w:val="Default Paragraph Font"/>
     <w:uiPriority w:val="1"/>
     <w:semiHidden/>
     <w:unhideWhenUsed/>
+    <w:qFormat/>
+    <w:rPr/>
+  </w:style>
+  <w:style w:type="paragraph" w:styleId="Rubrik">
+    <w:name w:val="Rubrik"/>
+    <w:basedOn w:val="Normal"/>
+    <w:next w:val="Brdtext"/>
+    <w:qFormat/>
+    <w:pPr>
+      <w:keepNext w:val="true"/>
+      <w:spacing w:before="240" w:after="120"/>
+    </w:pPr>
+    <w:rPr>
+      <w:rFonts w:ascii="Liberation Sans" w:hAnsi="Liberation Sans" w:eastAsia="Microsoft YaHei" w:cs="Arial"/>
+      <w:sz w:val="28"/>
+      <w:szCs w:val="28"/>
+    </w:rPr>
+  </w:style>
+  <w:style w:type="paragraph" w:styleId="Brdtext">
+    <w:name w:val="Body Text"/>
+    <w:basedOn w:val="Normal"/>
+    <w:pPr>
+      <w:spacing w:lineRule="auto" w:line="276" w:before="0" w:after="140"/>
+    </w:pPr>
+    <w:rPr/>
+  </w:style>
+  <w:style w:type="paragraph" w:styleId="Lista">
+    <w:name w:val="List"/>
+    <w:basedOn w:val="Brdtext"/>
+    <w:pPr/>
+    <w:rPr/>
+  </w:style>
+  <w:style w:type="paragraph" w:styleId="Bildtext">
+    <w:name w:val="Caption"/>
+    <w:basedOn w:val="Normal"/>
+    <w:qFormat/>
+    <w:pPr>
+      <w:suppressLineNumbers/>
+      <w:spacing w:before="120" w:after="120"/>
+    </w:pPr>
+    <w:rPr>
+      <w:rFonts w:cs="Arial"/>
+      <w:i/>
+      <w:iCs/>
+      <w:sz w:val="24"/>
+      <w:szCs w:val="24"/>
+    </w:rPr>
+  </w:style>
+  <w:style w:type="paragraph" w:styleId="Frteckning" w:customStyle="1">
+    <w:name w:val="Förteckning"/>
+    <w:basedOn w:val="Normal"/>
+    <w:qFormat/>
+    <w:pPr>
+      <w:suppressLineNumbers/>
+    </w:pPr>
+    <w:rPr/>
+  </w:style>
+  <w:style w:type="paragraph" w:styleId="Titel">
+    <w:name w:val="Title"/>
+    <w:basedOn w:val="Normal"/>
+    <w:next w:val="Brdtext"/>
+    <w:uiPriority w:val="10"/>
+    <w:qFormat/>
+    <w:pPr>
+      <w:keepNext w:val="true"/>
+      <w:spacing w:before="240" w:after="120"/>
+    </w:pPr>
+    <w:rPr>
+      <w:rFonts w:ascii="Liberation Sans" w:hAnsi="Liberation Sans" w:eastAsia="Microsoft YaHei"/>
+      <w:sz w:val="28"/>
+      <w:szCs w:val="28"/>
+    </w:rPr>
+  </w:style>
+  <w:style w:type="paragraph" w:styleId="Caption">
+    <w:name w:val="caption"/>
+    <w:basedOn w:val="Normal"/>
+    <w:qFormat/>
+    <w:pPr>
+      <w:suppressLineNumbers/>
+      <w:spacing w:before="120" w:after="120"/>
+    </w:pPr>
+    <w:rPr>
+      <w:i/>
+      <w:iCs/>
+    </w:rPr>
+  </w:style>
+  <w:style w:type="numbering" w:styleId="NoList" w:default="1">
+    <w:name w:val="No List"/>
+    <w:uiPriority w:val="99"/>
+    <w:semiHidden/>
+    <w:unhideWhenUsed/>
+    <w:qFormat/>
   </w:style>
   <w:style w:type="table" w:default="1" w:styleId="Normaltabell">
     <w:name w:val="Normal Table"/>
@@ -862,60 +987,6 @@
         <w:right w:w="108" w:type="dxa"/>
       </w:tblCellMar>
     </w:tblPr>
-  </w:style>
-  <w:style w:type="numbering" w:default="1" w:styleId="Ingenlista">
-    <w:name w:val="No List"/>
-    <w:uiPriority w:val="99"/>
-    <w:semiHidden/>
-    <w:unhideWhenUsed/>
-  </w:style>
-  <w:style w:type="paragraph" w:styleId="Rubrik">
-    <w:name w:val="Title"/>
-    <w:basedOn w:val="Normal"/>
-    <w:next w:val="Brdtext"/>
-    <w:uiPriority w:val="10"/>
-    <w:qFormat/>
-    <w:pPr>
-      <w:keepNext/>
-      <w:spacing w:before="240" w:after="120"/>
-    </w:pPr>
-    <w:rPr>
-      <w:rFonts w:ascii="Liberation Sans" w:eastAsia="Microsoft YaHei" w:hAnsi="Liberation Sans"/>
-      <w:sz w:val="28"/>
-      <w:szCs w:val="28"/>
-    </w:rPr>
-  </w:style>
-  <w:style w:type="paragraph" w:styleId="Brdtext">
-    <w:name w:val="Body Text"/>
-    <w:basedOn w:val="Normal"/>
-    <w:pPr>
-      <w:spacing w:after="140" w:line="276" w:lineRule="auto"/>
-    </w:pPr>
-  </w:style>
-  <w:style w:type="paragraph" w:styleId="Lista">
-    <w:name w:val="List"/>
-    <w:basedOn w:val="Brdtext"/>
-  </w:style>
-  <w:style w:type="paragraph" w:styleId="Beskrivning">
-    <w:name w:val="caption"/>
-    <w:basedOn w:val="Normal"/>
-    <w:qFormat/>
-    <w:pPr>
-      <w:suppressLineNumbers/>
-      <w:spacing w:before="120" w:after="120"/>
-    </w:pPr>
-    <w:rPr>
-      <w:i/>
-      <w:iCs/>
-    </w:rPr>
-  </w:style>
-  <w:style w:type="paragraph" w:customStyle="1" w:styleId="Frteckning">
-    <w:name w:val="Förteckning"/>
-    <w:basedOn w:val="Normal"/>
-    <w:qFormat/>
-    <w:pPr>
-      <w:suppressLineNumbers/>
-    </w:pPr>
   </w:style>
 </w:styles>
 </file>

</xml_diff>

<commit_message>
week two sprint and start planning v1.1
</commit_message>
<xml_diff>
--- a/Agila.docx
+++ b/Agila.docx
@@ -313,7 +313,7 @@
         <w:rPr>
           <w:lang w:val="en-US"/>
         </w:rPr>
-        <w:t>- Make layout look better</w:t>
+        <w:t>- Make design/layout look better</w:t>
       </w:r>
     </w:p>
     <w:p>
@@ -388,13 +388,13 @@
         <w:rPr>
           <w:lang w:val="en-US"/>
         </w:rPr>
-        <w:t>w</w:t>
-      </w:r>
-      <w:r>
-        <w:rPr>
-          <w:lang w:val="en-US"/>
-        </w:rPr>
-        <w:t xml:space="preserve">orks really well. We have good ground to work from now. </w:t>
+        <w:t xml:space="preserve">Changzhou cleared up the code. </w:t>
+      </w:r>
+      <w:r>
+        <w:rPr>
+          <w:lang w:val="en-US"/>
+        </w:rPr>
+        <w:t xml:space="preserve"> We have good ground to work from now. </w:t>
       </w:r>
     </w:p>
     <w:p>

</xml_diff>

<commit_message>
updated agile doc with first week review and retrospective and week two plannig
</commit_message>
<xml_diff>
--- a/Agila.docx
+++ b/Agila.docx
@@ -11,22 +11,63 @@
       </w:pPr>
       <w:r>
         <w:rPr>
-          <w:lang w:val="en-US"/>
-        </w:rPr>
-        <w:t xml:space="preserve">Week one sprint planning: </w:t>
-      </w:r>
-    </w:p>
-    <w:p>
-      <w:pPr>
-        <w:pStyle w:val="Normal"/>
-        <w:rPr>
-          <w:lang w:val="en-US"/>
-        </w:rPr>
-      </w:pPr>
-      <w:r>
-        <w:rPr>
-          <w:lang w:val="en-US"/>
-        </w:rPr>
+          <w:sz w:val="24"/>
+          <w:szCs w:val="24"/>
+          <w:u w:val="single"/>
+        </w:rPr>
+      </w:r>
+    </w:p>
+    <w:p>
+      <w:pPr>
+        <w:pStyle w:val="Normal"/>
+        <w:rPr>
+          <w:lang w:val="en-US"/>
+        </w:rPr>
+      </w:pPr>
+      <w:r>
+        <w:rPr>
+          <w:b/>
+          <w:bCs/>
+          <w:sz w:val="36"/>
+          <w:szCs w:val="36"/>
+          <w:u w:val="none"/>
+          <w:lang w:val="en-US"/>
+        </w:rPr>
+        <w:t>Sprint one</w:t>
+      </w:r>
+    </w:p>
+    <w:p>
+      <w:pPr>
+        <w:pStyle w:val="Normal"/>
+        <w:rPr>
+          <w:lang w:val="en-US"/>
+        </w:rPr>
+      </w:pPr>
+      <w:r>
+        <w:rPr>
+          <w:sz w:val="24"/>
+          <w:szCs w:val="24"/>
+          <w:u w:val="single"/>
+        </w:rPr>
+      </w:r>
+    </w:p>
+    <w:p>
+      <w:pPr>
+        <w:pStyle w:val="Normal"/>
+        <w:rPr>
+          <w:lang w:val="en-US"/>
+        </w:rPr>
+      </w:pPr>
+      <w:r>
+        <w:rPr>
+          <w:b/>
+          <w:bCs/>
+          <w:sz w:val="24"/>
+          <w:szCs w:val="24"/>
+          <w:u w:val="single"/>
+          <w:lang w:val="en-US"/>
+        </w:rPr>
+        <w:t>Week one sprint planning</w:t>
       </w:r>
     </w:p>
     <w:p>
@@ -107,35 +148,12 @@
       </w:pPr>
       <w:r>
         <w:rPr>
-          <w:lang w:val="en-US"/>
-        </w:rPr>
-      </w:r>
-    </w:p>
-    <w:p>
-      <w:pPr>
-        <w:pStyle w:val="Normal"/>
-        <w:rPr>
-          <w:lang w:val="en-US"/>
-        </w:rPr>
-      </w:pPr>
-      <w:r>
-        <w:rPr>
-          <w:lang w:val="en-US"/>
-        </w:rPr>
-      </w:r>
-    </w:p>
-    <w:p>
-      <w:pPr>
-        <w:pStyle w:val="Normal"/>
-        <w:rPr>
-          <w:lang w:val="en-US"/>
-        </w:rPr>
-      </w:pPr>
-      <w:r>
-        <w:rPr>
-          <w:lang w:val="en-US"/>
-        </w:rPr>
-        <w:t xml:space="preserve">Daily scrum 201201: </w:t>
+          <w:b/>
+          <w:bCs/>
+          <w:u w:val="single"/>
+          <w:lang w:val="en-US"/>
+        </w:rPr>
+        <w:t xml:space="preserve">Daily scrum 201201 </w:t>
       </w:r>
     </w:p>
     <w:p>
@@ -188,9 +206,12 @@
       </w:pPr>
       <w:r>
         <w:rPr>
-          <w:lang w:val="en-US"/>
-        </w:rPr>
-        <w:t xml:space="preserve">Daily Scrum 201203: </w:t>
+          <w:b/>
+          <w:bCs/>
+          <w:u w:val="single"/>
+          <w:lang w:val="en-US"/>
+        </w:rPr>
+        <w:t xml:space="preserve">Daily Scrum 201203 </w:t>
       </w:r>
     </w:p>
     <w:p>
@@ -271,172 +292,381 @@
       </w:pPr>
       <w:r>
         <w:rPr>
-          <w:lang w:val="en-US"/>
-        </w:rPr>
-      </w:r>
-    </w:p>
-    <w:p>
-      <w:pPr>
-        <w:pStyle w:val="Normal"/>
-        <w:rPr>
-          <w:lang w:val="en-US"/>
-        </w:rPr>
-      </w:pPr>
-      <w:r>
-        <w:rPr>
-          <w:lang w:val="en-US"/>
-        </w:rPr>
-        <w:t>Week two sprint planning:</w:t>
-      </w:r>
-    </w:p>
-    <w:p>
-      <w:pPr>
-        <w:pStyle w:val="Normal"/>
-        <w:rPr>
-          <w:lang w:val="en-US"/>
-        </w:rPr>
-      </w:pPr>
-      <w:r>
-        <w:rPr>
-          <w:lang w:val="en-US"/>
-        </w:rPr>
-      </w:r>
-    </w:p>
-    <w:p>
-      <w:pPr>
-        <w:pStyle w:val="Normal"/>
-        <w:rPr>
-          <w:lang w:val="en-US"/>
-        </w:rPr>
-      </w:pPr>
-      <w:r>
-        <w:rPr>
-          <w:lang w:val="en-US"/>
-        </w:rPr>
-        <w:t>- Make design/layout look better</w:t>
-      </w:r>
-    </w:p>
-    <w:p>
-      <w:pPr>
-        <w:pStyle w:val="Normal"/>
-        <w:rPr>
-          <w:lang w:val="en-US"/>
-        </w:rPr>
-      </w:pPr>
-      <w:r>
-        <w:rPr>
-          <w:lang w:val="en-US"/>
-        </w:rPr>
-        <w:t>- Write test code for simple functions.. for example upvote..which more?</w:t>
-      </w:r>
-    </w:p>
-    <w:p>
-      <w:pPr>
-        <w:pStyle w:val="Normal"/>
-        <w:rPr>
-          <w:lang w:val="en-US"/>
-        </w:rPr>
-      </w:pPr>
-      <w:r>
-        <w:rPr>
-          <w:lang w:val="en-US"/>
-        </w:rPr>
-        <w:t>- Decided? To go with the 3 tags Emil came up with. Its enough.</w:t>
-      </w:r>
-    </w:p>
-    <w:p>
-      <w:pPr>
-        <w:pStyle w:val="Normal"/>
-        <w:rPr>
-          <w:lang w:val="en-US"/>
-        </w:rPr>
-      </w:pPr>
-      <w:r>
-        <w:rPr>
-          <w:lang w:val="en-US"/>
-        </w:rPr>
-      </w:r>
-    </w:p>
-    <w:p>
-      <w:pPr>
-        <w:pStyle w:val="Normal"/>
-        <w:rPr>
-          <w:lang w:val="en-US"/>
-        </w:rPr>
-      </w:pPr>
-      <w:r>
-        <w:rPr>
-          <w:lang w:val="en-US"/>
-        </w:rPr>
-        <w:t>Daily scrum 201208:</w:t>
-      </w:r>
-    </w:p>
-    <w:p>
-      <w:pPr>
-        <w:pStyle w:val="Normal"/>
-        <w:rPr>
-          <w:lang w:val="en-US"/>
-        </w:rPr>
-      </w:pPr>
-      <w:r>
-        <w:rPr>
-          <w:lang w:val="en-US"/>
-        </w:rPr>
-        <w:t xml:space="preserve">Emil added constructor functionality, </w:t>
-      </w:r>
-      <w:r>
-        <w:rPr>
-          <w:lang w:val="en-US"/>
-        </w:rPr>
-        <w:t xml:space="preserve">Changzhou cleared up the code. </w:t>
-      </w:r>
-      <w:r>
-        <w:rPr>
-          <w:lang w:val="en-US"/>
-        </w:rPr>
-        <w:t xml:space="preserve"> We have good ground to work from now. </w:t>
-      </w:r>
-    </w:p>
-    <w:p>
-      <w:pPr>
-        <w:pStyle w:val="Normal"/>
-        <w:rPr>
-          <w:lang w:val="en-US"/>
-        </w:rPr>
-      </w:pPr>
-      <w:r>
-        <w:rPr>
-          <w:lang w:val="en-US"/>
-        </w:rPr>
-      </w:r>
-    </w:p>
-    <w:p>
-      <w:pPr>
-        <w:pStyle w:val="Normal"/>
-        <w:rPr>
-          <w:lang w:val="en-US"/>
-        </w:rPr>
-      </w:pPr>
-      <w:r>
-        <w:rPr>
-          <w:lang w:val="en-US"/>
-        </w:rPr>
-      </w:r>
-    </w:p>
-    <w:p>
-      <w:pPr>
-        <w:pStyle w:val="Normal"/>
-        <w:rPr>
-          <w:rFonts w:ascii="Times New Roman" w:hAnsi="Times New Roman" w:eastAsia="Times New Roman" w:cs="Times New Roman"/>
-          <w:kern w:val="0"/>
-          <w:lang w:val="en-US" w:eastAsia="sv-SE" w:bidi="ar-SA"/>
-        </w:rPr>
-      </w:pPr>
-      <w:r>
-        <w:rPr>
-          <w:rFonts w:eastAsia="Times New Roman" w:cs="Times New Roman" w:ascii="Times New Roman" w:hAnsi="Times New Roman"/>
-          <w:kern w:val="0"/>
-          <w:lang w:val="en-US" w:eastAsia="sv-SE" w:bidi="ar-SA"/>
+          <w:b/>
+          <w:bCs/>
+          <w:u w:val="single"/>
+          <w:lang w:val="en-US"/>
+        </w:rPr>
+        <w:t>First sprint review 201204</w:t>
+      </w:r>
+    </w:p>
+    <w:p>
+      <w:pPr>
+        <w:pStyle w:val="Normal"/>
+        <w:rPr>
+          <w:lang w:val="en-US"/>
+        </w:rPr>
+      </w:pPr>
+      <w:r>
+        <w:rPr>
+          <w:u w:val="none"/>
+          <w:lang w:val="en-US"/>
+        </w:rPr>
+        <w:t>Good work during first sprint, basic layout, responsive notes and good confidence for what needs to be done next.</w:t>
+      </w:r>
+    </w:p>
+    <w:p>
+      <w:pPr>
+        <w:pStyle w:val="Normal"/>
+        <w:rPr>
+          <w:lang w:val="en-US"/>
+        </w:rPr>
+      </w:pPr>
+      <w:r>
+        <w:rPr>
+          <w:lang w:val="en-US"/>
+        </w:rPr>
+      </w:r>
+    </w:p>
+    <w:p>
+      <w:pPr>
+        <w:pStyle w:val="Normal"/>
+        <w:rPr>
+          <w:lang w:val="en-US"/>
+        </w:rPr>
+      </w:pPr>
+      <w:r>
+        <w:rPr>
+          <w:b/>
+          <w:bCs/>
+          <w:u w:val="single"/>
+          <w:lang w:val="en-US"/>
+        </w:rPr>
+        <w:t xml:space="preserve">First sprint retrospective </w:t>
+      </w:r>
+      <w:r>
+        <w:rPr>
+          <w:b/>
+          <w:bCs/>
+          <w:u w:val="single"/>
+          <w:lang w:val="en-US"/>
+        </w:rPr>
+        <w:t>201205</w:t>
+      </w:r>
+    </w:p>
+    <w:p>
+      <w:pPr>
+        <w:pStyle w:val="Normal"/>
+        <w:rPr>
+          <w:lang w:val="en-US"/>
+        </w:rPr>
+      </w:pPr>
+      <w:r>
+        <w:rPr>
+          <w:lang w:val="en-US"/>
+        </w:rPr>
+        <w:t xml:space="preserve">As members worked on the same thing </w:t>
+      </w:r>
+      <w:r>
+        <w:rPr>
+          <w:rFonts w:eastAsia="NSimSun" w:cs="Arial"/>
+          <w:color w:val="auto"/>
+          <w:kern w:val="2"/>
+          <w:sz w:val="24"/>
+          <w:szCs w:val="24"/>
+          <w:lang w:val="en-US" w:eastAsia="zh-CN" w:bidi="hi-IN"/>
+        </w:rPr>
+        <w:t xml:space="preserve">this is something we should try to improve </w:t>
+      </w:r>
+      <w:r>
+        <w:rPr>
+          <w:rFonts w:eastAsia="NSimSun" w:cs="Arial"/>
+          <w:color w:val="auto"/>
+          <w:kern w:val="2"/>
+          <w:sz w:val="24"/>
+          <w:szCs w:val="24"/>
+          <w:lang w:val="en-US" w:eastAsia="zh-CN" w:bidi="hi-IN"/>
+        </w:rPr>
+        <w:t xml:space="preserve">on the </w:t>
+      </w:r>
+      <w:r>
+        <w:rPr>
+          <w:rFonts w:eastAsia="NSimSun" w:cs="Arial"/>
+          <w:color w:val="auto"/>
+          <w:kern w:val="2"/>
+          <w:sz w:val="24"/>
+          <w:szCs w:val="24"/>
+          <w:lang w:val="en-US" w:eastAsia="zh-CN" w:bidi="hi-IN"/>
+        </w:rPr>
+        <w:t>next sprint. More clear goals for individual member.</w:t>
+      </w:r>
+    </w:p>
+    <w:p>
+      <w:pPr>
+        <w:pStyle w:val="Normal"/>
+        <w:rPr>
+          <w:lang w:val="en-US"/>
+        </w:rPr>
+      </w:pPr>
+      <w:r>
+        <w:rPr>
+          <w:lang w:val="en-US"/>
+        </w:rPr>
+      </w:r>
+    </w:p>
+    <w:p>
+      <w:pPr>
+        <w:pStyle w:val="Normal"/>
+        <w:rPr>
+          <w:lang w:val="en-US"/>
+        </w:rPr>
+      </w:pPr>
+      <w:r>
+        <w:rPr/>
+      </w:r>
+    </w:p>
+    <w:p>
+      <w:pPr>
+        <w:pStyle w:val="Normal"/>
+        <w:rPr>
+          <w:lang w:val="en-US"/>
+        </w:rPr>
+      </w:pPr>
+      <w:r>
+        <w:rPr>
+          <w:b/>
+          <w:bCs/>
+          <w:sz w:val="36"/>
+          <w:szCs w:val="36"/>
+          <w:lang w:val="en-US"/>
+        </w:rPr>
+        <w:t>Sprint Two</w:t>
+      </w:r>
+    </w:p>
+    <w:p>
+      <w:pPr>
+        <w:pStyle w:val="Normal"/>
+        <w:rPr>
+          <w:lang w:val="en-US"/>
+        </w:rPr>
+      </w:pPr>
+      <w:r>
+        <w:rPr/>
+      </w:r>
+    </w:p>
+    <w:p>
+      <w:pPr>
+        <w:pStyle w:val="Normal"/>
+        <w:rPr>
+          <w:lang w:val="en-US"/>
+        </w:rPr>
+      </w:pPr>
+      <w:r>
+        <w:rPr>
+          <w:b/>
+          <w:bCs/>
+          <w:u w:val="single"/>
+          <w:lang w:val="en-US"/>
+        </w:rPr>
+        <w:t>Daily scrum 20120</w:t>
+      </w:r>
+      <w:r>
+        <w:rPr>
+          <w:b/>
+          <w:bCs/>
+          <w:u w:val="single"/>
+          <w:lang w:val="en-US"/>
+        </w:rPr>
+        <w:t>7</w:t>
+      </w:r>
+    </w:p>
+    <w:p>
+      <w:pPr>
+        <w:pStyle w:val="Normal"/>
+        <w:rPr>
+          <w:lang w:val="en-US"/>
+        </w:rPr>
+      </w:pPr>
+      <w:r>
+        <w:rPr>
+          <w:sz w:val="24"/>
+          <w:szCs w:val="24"/>
+          <w:lang w:val="en-US"/>
+        </w:rPr>
+        <w:t xml:space="preserve">Emil added constructor functionality, Changzhou cleared up the code.  Add note contructor adds a note to the grid and follow the responsive layout. We have good ground to work from now. </w:t>
+      </w:r>
+    </w:p>
+    <w:p>
+      <w:pPr>
+        <w:pStyle w:val="Normal"/>
+        <w:rPr>
+          <w:lang w:val="en-US"/>
+        </w:rPr>
+      </w:pPr>
+      <w:r>
+        <w:rPr/>
+      </w:r>
+    </w:p>
+    <w:p>
+      <w:pPr>
+        <w:pStyle w:val="Normal"/>
+        <w:rPr>
+          <w:lang w:val="en-US"/>
+        </w:rPr>
+      </w:pPr>
+      <w:r>
+        <w:rPr>
+          <w:b/>
+          <w:bCs/>
+          <w:sz w:val="24"/>
+          <w:szCs w:val="24"/>
+          <w:u w:val="single"/>
+          <w:lang w:val="en-US"/>
+        </w:rPr>
+        <w:t xml:space="preserve">Week two sprint planning </w:t>
+      </w:r>
+      <w:r>
+        <w:rPr>
+          <w:b/>
+          <w:bCs/>
+          <w:sz w:val="24"/>
+          <w:szCs w:val="24"/>
+          <w:u w:val="single"/>
+          <w:lang w:val="en-US"/>
+        </w:rPr>
+        <w:t>201208</w:t>
+      </w:r>
+    </w:p>
+    <w:p>
+      <w:pPr>
+        <w:pStyle w:val="Normal"/>
+        <w:rPr>
+          <w:lang w:val="en-US"/>
+        </w:rPr>
+      </w:pPr>
+      <w:r>
+        <w:rPr>
+          <w:b w:val="false"/>
+          <w:bCs w:val="false"/>
+          <w:sz w:val="24"/>
+          <w:szCs w:val="24"/>
+          <w:u w:val="none"/>
+          <w:lang w:val="en-US"/>
+        </w:rPr>
+        <w:t xml:space="preserve">- </w:t>
+      </w:r>
+      <w:r>
+        <w:rPr>
+          <w:b w:val="false"/>
+          <w:bCs w:val="false"/>
+          <w:sz w:val="24"/>
+          <w:szCs w:val="24"/>
+          <w:u w:val="none"/>
+          <w:lang w:val="en-US"/>
+        </w:rPr>
+        <w:t>make better layout and add done function button: Marcus</w:t>
+      </w:r>
+    </w:p>
+    <w:p>
+      <w:pPr>
+        <w:pStyle w:val="Normal"/>
+        <w:rPr>
+          <w:lang w:val="en-US"/>
+        </w:rPr>
+      </w:pPr>
+      <w:r>
+        <w:rPr>
+          <w:b w:val="false"/>
+          <w:bCs w:val="false"/>
+          <w:sz w:val="24"/>
+          <w:szCs w:val="24"/>
+          <w:u w:val="none"/>
+          <w:lang w:val="en-US"/>
+        </w:rPr>
+        <w:t>- Upvote function: Changzhou</w:t>
+      </w:r>
+    </w:p>
+    <w:p>
+      <w:pPr>
+        <w:pStyle w:val="Normal"/>
+        <w:rPr>
+          <w:lang w:val="en-US"/>
+        </w:rPr>
+      </w:pPr>
+      <w:r>
+        <w:rPr>
+          <w:b w:val="false"/>
+          <w:bCs w:val="false"/>
+          <w:sz w:val="24"/>
+          <w:szCs w:val="24"/>
+          <w:u w:val="none"/>
+          <w:lang w:val="en-US"/>
+        </w:rPr>
+        <w:t>- Start test on login/password protected notes: Emil</w:t>
+      </w:r>
+    </w:p>
+    <w:p>
+      <w:pPr>
+        <w:pStyle w:val="Normal"/>
+        <w:rPr>
+          <w:lang w:val="en-US"/>
+        </w:rPr>
+      </w:pPr>
+      <w:r>
+        <w:rPr>
+          <w:sz w:val="24"/>
+          <w:szCs w:val="24"/>
+          <w:u w:val="none"/>
+        </w:rPr>
+      </w:r>
+    </w:p>
+    <w:p>
+      <w:pPr>
+        <w:pStyle w:val="Normal"/>
+        <w:rPr>
+          <w:lang w:val="en-US"/>
+        </w:rPr>
+      </w:pPr>
+      <w:r>
+        <w:rPr>
+          <w:lang w:val="en-US"/>
+        </w:rPr>
+      </w:r>
+    </w:p>
+    <w:p>
+      <w:pPr>
+        <w:pStyle w:val="Normal"/>
+        <w:rPr>
+          <w:lang w:val="en-US"/>
+        </w:rPr>
+      </w:pPr>
+      <w:r>
+        <w:rPr>
+          <w:lang w:val="en-US"/>
+        </w:rPr>
+      </w:r>
+    </w:p>
+    <w:p>
+      <w:pPr>
+        <w:pStyle w:val="Normal"/>
+        <w:rPr>
+          <w:lang w:val="en-US"/>
+        </w:rPr>
+      </w:pPr>
+      <w:r>
+        <w:rPr/>
+      </w:r>
+    </w:p>
+    <w:p>
+      <w:pPr>
+        <w:pStyle w:val="Normal"/>
+        <w:rPr>
+          <w:lang w:val="en-US"/>
+        </w:rPr>
+      </w:pPr>
+      <w:r>
+        <w:rPr>
+          <w:lang w:val="en-US"/>
         </w:rPr>
       </w:r>
     </w:p>

</xml_diff>

<commit_message>
changed innerhtml to createelements and updated agile doc
</commit_message>
<xml_diff>
--- a/Agila.docx
+++ b/Agila.docx
@@ -11,9 +11,7 @@
       </w:pPr>
       <w:r>
         <w:rPr>
-          <w:sz w:val="24"/>
-          <w:szCs w:val="24"/>
-          <w:u w:val="single"/>
+          <w:lang w:val="en-US"/>
         </w:rPr>
       </w:r>
     </w:p>
@@ -45,9 +43,7 @@
       </w:pPr>
       <w:r>
         <w:rPr>
-          <w:sz w:val="24"/>
-          <w:szCs w:val="24"/>
-          <w:u w:val="single"/>
+          <w:lang w:val="en-US"/>
         </w:rPr>
       </w:r>
     </w:p>
@@ -342,16 +338,7 @@
           <w:u w:val="single"/>
           <w:lang w:val="en-US"/>
         </w:rPr>
-        <w:t xml:space="preserve">First sprint retrospective </w:t>
-      </w:r>
-      <w:r>
-        <w:rPr>
-          <w:b/>
-          <w:bCs/>
-          <w:u w:val="single"/>
-          <w:lang w:val="en-US"/>
-        </w:rPr>
-        <w:t>201205</w:t>
+        <w:t>First sprint retrospective 201205</w:t>
       </w:r>
     </w:p>
     <w:p>
@@ -376,53 +363,33 @@
           <w:szCs w:val="24"/>
           <w:lang w:val="en-US" w:eastAsia="zh-CN" w:bidi="hi-IN"/>
         </w:rPr>
-        <w:t xml:space="preserve">this is something we should try to improve </w:t>
-      </w:r>
-      <w:r>
-        <w:rPr>
-          <w:rFonts w:eastAsia="NSimSun" w:cs="Arial"/>
-          <w:color w:val="auto"/>
-          <w:kern w:val="2"/>
-          <w:sz w:val="24"/>
-          <w:szCs w:val="24"/>
-          <w:lang w:val="en-US" w:eastAsia="zh-CN" w:bidi="hi-IN"/>
-        </w:rPr>
-        <w:t xml:space="preserve">on the </w:t>
-      </w:r>
-      <w:r>
-        <w:rPr>
-          <w:rFonts w:eastAsia="NSimSun" w:cs="Arial"/>
-          <w:color w:val="auto"/>
-          <w:kern w:val="2"/>
-          <w:sz w:val="24"/>
-          <w:szCs w:val="24"/>
-          <w:lang w:val="en-US" w:eastAsia="zh-CN" w:bidi="hi-IN"/>
-        </w:rPr>
-        <w:t>next sprint. More clear goals for individual member.</w:t>
-      </w:r>
-    </w:p>
-    <w:p>
-      <w:pPr>
-        <w:pStyle w:val="Normal"/>
-        <w:rPr>
-          <w:lang w:val="en-US"/>
-        </w:rPr>
-      </w:pPr>
-      <w:r>
-        <w:rPr>
-          <w:lang w:val="en-US"/>
-        </w:rPr>
-      </w:r>
-    </w:p>
-    <w:p>
-      <w:pPr>
-        <w:pStyle w:val="Normal"/>
-        <w:rPr>
-          <w:lang w:val="en-US"/>
-        </w:rPr>
-      </w:pPr>
-      <w:r>
-        <w:rPr/>
+        <w:t>this is something we should try to improve on the next sprint. More clear goals for individual member.</w:t>
+      </w:r>
+    </w:p>
+    <w:p>
+      <w:pPr>
+        <w:pStyle w:val="Normal"/>
+        <w:rPr>
+          <w:lang w:val="en-US"/>
+        </w:rPr>
+      </w:pPr>
+      <w:r>
+        <w:rPr>
+          <w:lang w:val="en-US"/>
+        </w:rPr>
+      </w:r>
+    </w:p>
+    <w:p>
+      <w:pPr>
+        <w:pStyle w:val="Normal"/>
+        <w:rPr>
+          <w:lang w:val="en-US"/>
+        </w:rPr>
+      </w:pPr>
+      <w:r>
+        <w:rPr>
+          <w:lang w:val="en-US"/>
+        </w:rPr>
       </w:r>
     </w:p>
     <w:p>
@@ -451,7 +418,9 @@
         </w:rPr>
       </w:pPr>
       <w:r>
-        <w:rPr/>
+        <w:rPr>
+          <w:lang w:val="en-US"/>
+        </w:rPr>
       </w:r>
     </w:p>
     <w:p>
@@ -468,16 +437,7 @@
           <w:u w:val="single"/>
           <w:lang w:val="en-US"/>
         </w:rPr>
-        <w:t>Daily scrum 20120</w:t>
-      </w:r>
-      <w:r>
-        <w:rPr>
-          <w:b/>
-          <w:bCs/>
-          <w:u w:val="single"/>
-          <w:lang w:val="en-US"/>
-        </w:rPr>
-        <w:t>7</w:t>
+        <w:t>Daily scrum 201207</w:t>
       </w:r>
     </w:p>
     <w:p>
@@ -504,7 +464,9 @@
         </w:rPr>
       </w:pPr>
       <w:r>
-        <w:rPr/>
+        <w:rPr>
+          <w:lang w:val="en-US"/>
+        </w:rPr>
       </w:r>
     </w:p>
     <w:p>
@@ -523,8 +485,84 @@
           <w:u w:val="single"/>
           <w:lang w:val="en-US"/>
         </w:rPr>
-        <w:t xml:space="preserve">Week two sprint planning </w:t>
-      </w:r>
+        <w:t>Week two sprint planning 201208</w:t>
+      </w:r>
+    </w:p>
+    <w:p>
+      <w:pPr>
+        <w:pStyle w:val="Normal"/>
+        <w:rPr>
+          <w:lang w:val="en-US"/>
+        </w:rPr>
+      </w:pPr>
+      <w:r>
+        <w:rPr>
+          <w:b w:val="false"/>
+          <w:bCs w:val="false"/>
+          <w:sz w:val="24"/>
+          <w:szCs w:val="24"/>
+          <w:u w:val="none"/>
+          <w:lang w:val="en-US"/>
+        </w:rPr>
+        <w:t>- make better layout and add done function button: Marcus</w:t>
+      </w:r>
+    </w:p>
+    <w:p>
+      <w:pPr>
+        <w:pStyle w:val="Normal"/>
+        <w:rPr>
+          <w:lang w:val="en-US"/>
+        </w:rPr>
+      </w:pPr>
+      <w:r>
+        <w:rPr>
+          <w:b w:val="false"/>
+          <w:bCs w:val="false"/>
+          <w:sz w:val="24"/>
+          <w:szCs w:val="24"/>
+          <w:u w:val="none"/>
+          <w:lang w:val="en-US"/>
+        </w:rPr>
+        <w:t>- Upvote function: Changzhou</w:t>
+      </w:r>
+    </w:p>
+    <w:p>
+      <w:pPr>
+        <w:pStyle w:val="Normal"/>
+        <w:rPr>
+          <w:lang w:val="en-US"/>
+        </w:rPr>
+      </w:pPr>
+      <w:r>
+        <w:rPr>
+          <w:b w:val="false"/>
+          <w:bCs w:val="false"/>
+          <w:sz w:val="24"/>
+          <w:szCs w:val="24"/>
+          <w:u w:val="none"/>
+          <w:lang w:val="en-US"/>
+        </w:rPr>
+        <w:t>- Start test on login/password protected notes: Emil</w:t>
+      </w:r>
+    </w:p>
+    <w:p>
+      <w:pPr>
+        <w:pStyle w:val="Normal"/>
+        <w:rPr>
+          <w:lang w:val="en-US"/>
+        </w:rPr>
+      </w:pPr>
+      <w:r>
+        <w:rPr/>
+      </w:r>
+    </w:p>
+    <w:p>
+      <w:pPr>
+        <w:pStyle w:val="Normal"/>
+        <w:rPr>
+          <w:lang w:val="en-US"/>
+        </w:rPr>
+      </w:pPr>
       <w:r>
         <w:rPr>
           <w:b/>
@@ -534,7 +572,18 @@
           <w:u w:val="single"/>
           <w:lang w:val="en-US"/>
         </w:rPr>
-        <w:t>201208</w:t>
+        <w:t>Daily scrum 20120</w:t>
+      </w:r>
+      <w:r>
+        <w:rPr>
+          <w:b/>
+          <w:bCs/>
+          <w:sz w:val="24"/>
+          <w:szCs w:val="24"/>
+          <w:u w:val="single"/>
+          <w:lang w:val="en-US"/>
+        </w:rPr>
+        <w:t>11</w:t>
       </w:r>
     </w:p>
     <w:p>
@@ -553,7 +602,7 @@
           <w:u w:val="none"/>
           <w:lang w:val="en-US"/>
         </w:rPr>
-        <w:t xml:space="preserve">- </w:t>
+        <w:t>C</w:t>
       </w:r>
       <w:r>
         <w:rPr>
@@ -564,97 +613,59 @@
           <w:u w:val="none"/>
           <w:lang w:val="en-US"/>
         </w:rPr>
-        <w:t>make better layout and add done function button: Marcus</w:t>
-      </w:r>
-    </w:p>
-    <w:p>
-      <w:pPr>
-        <w:pStyle w:val="Normal"/>
-        <w:rPr>
-          <w:lang w:val="en-US"/>
-        </w:rPr>
-      </w:pPr>
-      <w:r>
-        <w:rPr>
-          <w:b w:val="false"/>
-          <w:bCs w:val="false"/>
-          <w:sz w:val="24"/>
-          <w:szCs w:val="24"/>
-          <w:u w:val="none"/>
-          <w:lang w:val="en-US"/>
-        </w:rPr>
-        <w:t>- Upvote function: Changzhou</w:t>
-      </w:r>
-    </w:p>
-    <w:p>
-      <w:pPr>
-        <w:pStyle w:val="Normal"/>
-        <w:rPr>
-          <w:lang w:val="en-US"/>
-        </w:rPr>
-      </w:pPr>
-      <w:r>
-        <w:rPr>
-          <w:b w:val="false"/>
-          <w:bCs w:val="false"/>
-          <w:sz w:val="24"/>
-          <w:szCs w:val="24"/>
-          <w:u w:val="none"/>
-          <w:lang w:val="en-US"/>
-        </w:rPr>
-        <w:t>- Start test on login/password protected notes: Emil</w:t>
-      </w:r>
-    </w:p>
-    <w:p>
-      <w:pPr>
-        <w:pStyle w:val="Normal"/>
-        <w:rPr>
-          <w:lang w:val="en-US"/>
-        </w:rPr>
-      </w:pPr>
-      <w:r>
-        <w:rPr>
-          <w:sz w:val="24"/>
-          <w:szCs w:val="24"/>
-          <w:u w:val="none"/>
-        </w:rPr>
-      </w:r>
-    </w:p>
-    <w:p>
-      <w:pPr>
-        <w:pStyle w:val="Normal"/>
-        <w:rPr>
-          <w:lang w:val="en-US"/>
-        </w:rPr>
-      </w:pPr>
-      <w:r>
-        <w:rPr>
-          <w:lang w:val="en-US"/>
-        </w:rPr>
-      </w:r>
-    </w:p>
-    <w:p>
-      <w:pPr>
-        <w:pStyle w:val="Normal"/>
-        <w:rPr>
-          <w:lang w:val="en-US"/>
-        </w:rPr>
-      </w:pPr>
-      <w:r>
-        <w:rPr>
-          <w:lang w:val="en-US"/>
-        </w:rPr>
-      </w:r>
-    </w:p>
-    <w:p>
-      <w:pPr>
-        <w:pStyle w:val="Normal"/>
-        <w:rPr>
-          <w:lang w:val="en-US"/>
-        </w:rPr>
-      </w:pPr>
-      <w:r>
-        <w:rPr/>
+        <w:t>ontinue working on our week two assignments. We replaced all innerHTML to createElement after consulting with Yazeen.</w:t>
+      </w:r>
+    </w:p>
+    <w:p>
+      <w:pPr>
+        <w:pStyle w:val="Normal"/>
+        <w:rPr>
+          <w:lang w:val="en-US"/>
+        </w:rPr>
+      </w:pPr>
+      <w:r>
+        <w:rPr>
+          <w:lang w:val="en-US"/>
+        </w:rPr>
+      </w:r>
+    </w:p>
+    <w:p>
+      <w:pPr>
+        <w:pStyle w:val="Normal"/>
+        <w:rPr>
+          <w:lang w:val="en-US"/>
+        </w:rPr>
+      </w:pPr>
+      <w:r>
+        <w:rPr>
+          <w:lang w:val="en-US"/>
+        </w:rPr>
+      </w:r>
+    </w:p>
+    <w:p>
+      <w:pPr>
+        <w:pStyle w:val="Normal"/>
+        <w:rPr>
+          <w:lang w:val="en-US"/>
+        </w:rPr>
+      </w:pPr>
+      <w:r>
+        <w:rPr>
+          <w:lang w:val="en-US"/>
+        </w:rPr>
+      </w:r>
+    </w:p>
+    <w:p>
+      <w:pPr>
+        <w:pStyle w:val="Normal"/>
+        <w:rPr>
+          <w:lang w:val="en-US"/>
+        </w:rPr>
+      </w:pPr>
+      <w:r>
+        <w:rPr>
+          <w:lang w:val="en-US"/>
+        </w:rPr>
       </w:r>
     </w:p>
     <w:p>

</xml_diff>